<commit_message>
project phase 1 updated
</commit_message>
<xml_diff>
--- a/ProjectPhases/Project-Phase-00-CS310-F-171.docx
+++ b/ProjectPhases/Project-Phase-00-CS310-F-171.docx
@@ -1,6 +1,6 @@
 
 <file path=word/document.xml><?xml version="1.0" encoding="utf-8"?>
-<w:document xmlns:wpc="http://schemas.microsoft.com/office/word/2010/wordprocessingCanvas" xmlns:mc="http://schemas.openxmlformats.org/markup-compatibility/2006" xmlns:o="urn:schemas-microsoft-com:office:office" xmlns:r="http://schemas.openxmlformats.org/officeDocument/2006/relationships" xmlns:m="http://schemas.openxmlformats.org/officeDocument/2006/math" xmlns:v="urn:schemas-microsoft-com:vml" xmlns:wp14="http://schemas.microsoft.com/office/word/2010/wordprocessingDrawing" xmlns:wp="http://schemas.openxmlformats.org/drawingml/2006/wordprocessingDrawing" xmlns:w10="urn:schemas-microsoft-com:office:word" xmlns:w="http://schemas.openxmlformats.org/wordprocessingml/2006/main" xmlns:w14="http://schemas.microsoft.com/office/word/2010/wordml" xmlns:w15="http://schemas.microsoft.com/office/word/2012/wordml" xmlns:wpg="http://schemas.microsoft.com/office/word/2010/wordprocessingGroup" xmlns:wpi="http://schemas.microsoft.com/office/word/2010/wordprocessingInk" xmlns:wne="http://schemas.microsoft.com/office/word/2006/wordml" xmlns:wps="http://schemas.microsoft.com/office/word/2010/wordprocessingShape" mc:Ignorable="w14 w15 wp14">
+<w:document xmlns:wpc="http://schemas.microsoft.com/office/word/2010/wordprocessingCanvas" xmlns:cx="http://schemas.microsoft.com/office/drawing/2014/chartex" xmlns:cx1="http://schemas.microsoft.com/office/drawing/2015/9/8/chartex" xmlns:cx2="http://schemas.microsoft.com/office/drawing/2015/10/21/chartex" xmlns:cx3="http://schemas.microsoft.com/office/drawing/2016/5/9/chartex" xmlns:cx4="http://schemas.microsoft.com/office/drawing/2016/5/10/chartex" xmlns:cx5="http://schemas.microsoft.com/office/drawing/2016/5/11/chartex" xmlns:cx6="http://schemas.microsoft.com/office/drawing/2016/5/12/chartex" xmlns:cx7="http://schemas.microsoft.com/office/drawing/2016/5/13/chartex" xmlns:cx8="http://schemas.microsoft.com/office/drawing/2016/5/14/chartex" xmlns:mc="http://schemas.openxmlformats.org/markup-compatibility/2006" xmlns:aink="http://schemas.microsoft.com/office/drawing/2016/ink" xmlns:am3d="http://schemas.microsoft.com/office/drawing/2017/model3d" xmlns:o="urn:schemas-microsoft-com:office:office" xmlns:r="http://schemas.openxmlformats.org/officeDocument/2006/relationships" xmlns:m="http://schemas.openxmlformats.org/officeDocument/2006/math" xmlns:v="urn:schemas-microsoft-com:vml" xmlns:wp14="http://schemas.microsoft.com/office/word/2010/wordprocessingDrawing" xmlns:wp="http://schemas.openxmlformats.org/drawingml/2006/wordprocessingDrawing" xmlns:w10="urn:schemas-microsoft-com:office:word" xmlns:w="http://schemas.openxmlformats.org/wordprocessingml/2006/main" xmlns:w14="http://schemas.microsoft.com/office/word/2010/wordml" xmlns:w15="http://schemas.microsoft.com/office/word/2012/wordml" xmlns:w16cid="http://schemas.microsoft.com/office/word/2016/wordml/cid" xmlns:w16se="http://schemas.microsoft.com/office/word/2015/wordml/symex" xmlns:wpg="http://schemas.microsoft.com/office/word/2010/wordprocessingGroup" xmlns:wpi="http://schemas.microsoft.com/office/word/2010/wordprocessingInk" xmlns:wne="http://schemas.microsoft.com/office/word/2006/wordml" xmlns:wps="http://schemas.microsoft.com/office/word/2010/wordprocessingShape" mc:Ignorable="w14 w15 w16se w16cid wp14">
   <w:body>
     <w:p>
       <w:pPr>
@@ -952,8 +952,6 @@
         </w:rPr>
         <w:t>3.1.1 User Interfaces</w:t>
       </w:r>
-      <w:bookmarkStart w:id="0" w:name="_GoBack"/>
-      <w:bookmarkEnd w:id="0"/>
       <w:r>
         <w:rPr>
           <w:noProof/>
@@ -1535,14 +1533,14 @@
         <w:bidi w:val="0"/>
         <w:jc w:val="both"/>
       </w:pPr>
-      <w:bookmarkStart w:id="1" w:name="_Toc506458771"/>
-      <w:bookmarkStart w:id="2" w:name="_Toc13066199"/>
+      <w:bookmarkStart w:id="0" w:name="_Toc506458771"/>
+      <w:bookmarkStart w:id="1" w:name="_Toc13066199"/>
       <w:r>
         <w:lastRenderedPageBreak/>
         <w:t>1. Introduction</w:t>
       </w:r>
+      <w:bookmarkEnd w:id="0"/>
       <w:bookmarkEnd w:id="1"/>
-      <w:bookmarkEnd w:id="2"/>
     </w:p>
     <w:p>
       <w:pPr>
@@ -1559,13 +1557,13 @@
         <w:bidi w:val="0"/>
         <w:jc w:val="both"/>
       </w:pPr>
-      <w:bookmarkStart w:id="3" w:name="_Toc506458772"/>
-      <w:bookmarkStart w:id="4" w:name="_Toc13066200"/>
+      <w:bookmarkStart w:id="2" w:name="_Toc506458772"/>
+      <w:bookmarkStart w:id="3" w:name="_Toc13066200"/>
       <w:r>
         <w:t>1.1 Purpose</w:t>
       </w:r>
+      <w:bookmarkEnd w:id="2"/>
       <w:bookmarkEnd w:id="3"/>
-      <w:bookmarkEnd w:id="4"/>
     </w:p>
     <w:p>
       <w:pPr>
@@ -1588,13 +1586,13 @@
         <w:bidi w:val="0"/>
         <w:jc w:val="both"/>
       </w:pPr>
-      <w:bookmarkStart w:id="5" w:name="_Toc506458773"/>
-      <w:bookmarkStart w:id="6" w:name="_Toc13066201"/>
+      <w:bookmarkStart w:id="4" w:name="_Toc506458773"/>
+      <w:bookmarkStart w:id="5" w:name="_Toc13066201"/>
       <w:r>
         <w:t>1.2 Scope</w:t>
       </w:r>
+      <w:bookmarkEnd w:id="4"/>
       <w:bookmarkEnd w:id="5"/>
-      <w:bookmarkEnd w:id="6"/>
     </w:p>
     <w:p>
       <w:pPr>
@@ -1631,8 +1629,16 @@
           <w:i/>
         </w:rPr>
         <w:tab/>
-        <w:t xml:space="preserve"> Identify the software product(s) to be produced by name; for example, Host DBMS, Report Generator, etc</w:t>
-      </w:r>
+        <w:t xml:space="preserve"> Identify the software product(s) to be produced by name; for example, Host DBMS, Report Generator, </w:t>
+      </w:r>
+      <w:proofErr w:type="spellStart"/>
+      <w:r>
+        <w:rPr>
+          <w:i/>
+        </w:rPr>
+        <w:t>etc</w:t>
+      </w:r>
+      <w:proofErr w:type="spellEnd"/>
     </w:p>
     <w:p>
       <w:pPr>
@@ -1709,7 +1715,21 @@
         <w:rPr>
           <w:i/>
         </w:rPr>
-        <w:t>(b) Be consistent with similar statements in higher-level specifications (for example, the System Requirement Specification) , if they exist.What is the scope of this software product.</w:t>
+        <w:t xml:space="preserve">(b) Be consistent with similar statements in higher-level specifications (for example, the System Requirement Specification) , if they </w:t>
+      </w:r>
+      <w:proofErr w:type="spellStart"/>
+      <w:r>
+        <w:rPr>
+          <w:i/>
+        </w:rPr>
+        <w:t>exist.What</w:t>
+      </w:r>
+      <w:proofErr w:type="spellEnd"/>
+      <w:r>
+        <w:rPr>
+          <w:i/>
+        </w:rPr>
+        <w:t xml:space="preserve"> is the scope of this software product.</w:t>
       </w:r>
     </w:p>
     <w:p>
@@ -1718,13 +1738,13 @@
         <w:bidi w:val="0"/>
         <w:jc w:val="both"/>
       </w:pPr>
-      <w:bookmarkStart w:id="7" w:name="_Toc506458774"/>
-      <w:bookmarkStart w:id="8" w:name="_Toc13066202"/>
+      <w:bookmarkStart w:id="6" w:name="_Toc506458774"/>
+      <w:bookmarkStart w:id="7" w:name="_Toc13066202"/>
       <w:r>
         <w:t>1.3 Definitions, Acronyms, and Abbreviations</w:t>
       </w:r>
+      <w:bookmarkEnd w:id="6"/>
       <w:bookmarkEnd w:id="7"/>
-      <w:bookmarkEnd w:id="8"/>
     </w:p>
     <w:p>
       <w:pPr>
@@ -1747,13 +1767,13 @@
         <w:bidi w:val="0"/>
         <w:jc w:val="both"/>
       </w:pPr>
-      <w:bookmarkStart w:id="9" w:name="_Toc506458775"/>
-      <w:bookmarkStart w:id="10" w:name="_Toc13066203"/>
+      <w:bookmarkStart w:id="8" w:name="_Toc506458775"/>
+      <w:bookmarkStart w:id="9" w:name="_Toc13066203"/>
       <w:r>
         <w:t>1.4 References</w:t>
       </w:r>
+      <w:bookmarkEnd w:id="8"/>
       <w:bookmarkEnd w:id="9"/>
-      <w:bookmarkEnd w:id="10"/>
     </w:p>
     <w:p>
       <w:pPr>
@@ -1860,14 +1880,14 @@
         <w:bidi w:val="0"/>
         <w:jc w:val="both"/>
       </w:pPr>
-      <w:bookmarkStart w:id="11" w:name="_Toc506458776"/>
-      <w:bookmarkStart w:id="12" w:name="_Toc13066204"/>
+      <w:bookmarkStart w:id="10" w:name="_Toc506458776"/>
+      <w:bookmarkStart w:id="11" w:name="_Toc13066204"/>
       <w:r>
         <w:lastRenderedPageBreak/>
         <w:t>1.5 Overview</w:t>
       </w:r>
+      <w:bookmarkEnd w:id="10"/>
       <w:bookmarkEnd w:id="11"/>
-      <w:bookmarkEnd w:id="12"/>
     </w:p>
     <w:p>
       <w:pPr>
@@ -1922,28 +1942,105 @@
         <w:bidi w:val="0"/>
         <w:jc w:val="both"/>
       </w:pPr>
-      <w:bookmarkStart w:id="13" w:name="_Toc506458777"/>
-      <w:bookmarkStart w:id="14" w:name="_Toc13066205"/>
+      <w:bookmarkStart w:id="12" w:name="_Toc506458777"/>
+      <w:bookmarkStart w:id="13" w:name="_Toc13066205"/>
       <w:r>
         <w:t>2. General Description</w:t>
       </w:r>
+      <w:bookmarkEnd w:id="12"/>
       <w:bookmarkEnd w:id="13"/>
+    </w:p>
+    <w:p>
+      <w:pPr>
+        <w:bidi w:val="0"/>
+        <w:jc w:val="both"/>
+        <w:rPr>
+          <w:i/>
+        </w:rPr>
+      </w:pPr>
+      <w:r>
+        <w:rPr>
+          <w:rFonts w:asciiTheme="majorBidi" w:hAnsiTheme="majorBidi" w:cstheme="majorBidi"/>
+          <w:color w:val="000000" w:themeColor="text1"/>
+          <w:sz w:val="24"/>
+          <w:szCs w:val="24"/>
+        </w:rPr>
+        <w:t>The Student Attendance Tracking System (SATS) ha</w:t>
+      </w:r>
+      <w:r>
+        <w:rPr>
+          <w:rFonts w:asciiTheme="majorBidi" w:hAnsiTheme="majorBidi" w:cstheme="majorBidi"/>
+          <w:color w:val="000000" w:themeColor="text1"/>
+          <w:sz w:val="24"/>
+          <w:szCs w:val="24"/>
+        </w:rPr>
+        <w:t>s</w:t>
+      </w:r>
+      <w:r>
+        <w:rPr>
+          <w:rFonts w:asciiTheme="majorBidi" w:hAnsiTheme="majorBidi" w:cstheme="majorBidi"/>
+          <w:color w:val="000000" w:themeColor="text1"/>
+          <w:sz w:val="24"/>
+          <w:szCs w:val="24"/>
+        </w:rPr>
+        <w:t xml:space="preserve"> many affecting factors that will make it hard to implement. One of the factors is how and where to store students and professors information for the system to use and do its functions. Another factor is the scanning device that will be used to scan students badges and sending the information to the main class computer to mark attendance. And the system interface that will store and display the attended and absent students. The system h</w:t>
+      </w:r>
+      <w:r>
+        <w:rPr>
+          <w:rFonts w:asciiTheme="majorBidi" w:hAnsiTheme="majorBidi" w:cstheme="majorBidi"/>
+          <w:color w:val="000000" w:themeColor="text1"/>
+          <w:sz w:val="24"/>
+          <w:szCs w:val="24"/>
+        </w:rPr>
+        <w:t>as</w:t>
+      </w:r>
+      <w:r>
+        <w:rPr>
+          <w:rFonts w:asciiTheme="majorBidi" w:hAnsiTheme="majorBidi" w:cstheme="majorBidi"/>
+          <w:color w:val="000000" w:themeColor="text1"/>
+          <w:sz w:val="24"/>
+          <w:szCs w:val="24"/>
+        </w:rPr>
+        <w:t xml:space="preserve"> constraints on the students information, so every badge scanned the system will validate these constraints</w:t>
+      </w:r>
+      <w:r>
+        <w:rPr>
+          <w:rFonts w:asciiTheme="majorBidi" w:hAnsiTheme="majorBidi" w:cstheme="majorBidi"/>
+          <w:color w:val="000000" w:themeColor="text1"/>
+          <w:sz w:val="24"/>
+          <w:szCs w:val="24"/>
+        </w:rPr>
+        <w:t xml:space="preserve"> f</w:t>
+      </w:r>
+      <w:r>
+        <w:rPr>
+          <w:rFonts w:asciiTheme="majorBidi" w:hAnsiTheme="majorBidi" w:cstheme="majorBidi"/>
+          <w:color w:val="000000" w:themeColor="text1"/>
+          <w:sz w:val="24"/>
+          <w:szCs w:val="24"/>
+        </w:rPr>
+        <w:t xml:space="preserve">rom the information received </w:t>
+      </w:r>
+      <w:r>
+        <w:rPr>
+          <w:rFonts w:asciiTheme="majorBidi" w:hAnsiTheme="majorBidi" w:cstheme="majorBidi"/>
+          <w:color w:val="000000" w:themeColor="text1"/>
+          <w:sz w:val="24"/>
+          <w:szCs w:val="24"/>
+        </w:rPr>
+        <w:t>on by</w:t>
+      </w:r>
+      <w:r>
+        <w:rPr>
+          <w:rFonts w:asciiTheme="majorBidi" w:hAnsiTheme="majorBidi" w:cstheme="majorBidi"/>
+          <w:color w:val="000000" w:themeColor="text1"/>
+          <w:sz w:val="24"/>
+          <w:szCs w:val="24"/>
+        </w:rPr>
+        <w:t xml:space="preserve"> the scanning device.</w:t>
+      </w:r>
+      <w:bookmarkStart w:id="14" w:name="_GoBack"/>
       <w:bookmarkEnd w:id="14"/>
-    </w:p>
-    <w:p>
-      <w:pPr>
-        <w:bidi w:val="0"/>
-        <w:jc w:val="both"/>
-        <w:rPr>
-          <w:i/>
-        </w:rPr>
-      </w:pPr>
-      <w:r>
-        <w:rPr>
-          <w:i/>
-        </w:rPr>
-        <w:t>This section of the SRS should describe the general factors that affect 'the product and its requirements.  It should be made clear that this section does not state specific requirements; it only makes those requirements easier to understand.</w:t>
-      </w:r>
     </w:p>
     <w:p>
       <w:pPr>
@@ -2111,6 +2208,7 @@
       <w:bookmarkStart w:id="25" w:name="_Toc506458783"/>
       <w:bookmarkStart w:id="26" w:name="_Toc13066211"/>
       <w:r>
+        <w:lastRenderedPageBreak/>
         <w:t>3. Specific Requirements</w:t>
       </w:r>
       <w:bookmarkEnd w:id="25"/>
@@ -2137,7 +2235,6 @@
         <w:jc w:val="both"/>
       </w:pPr>
       <w:r>
-        <w:lastRenderedPageBreak/>
         <w:t>Each requirement in this section should be:</w:t>
       </w:r>
     </w:p>
@@ -2257,7 +2354,15 @@
         <w:jc w:val="both"/>
       </w:pPr>
       <w:r>
-        <w:t>Attention should be paid to the carefuly organize the requirements presented in this section so that they may easily accessed and understood.  Furthermore, this SRS is not the software design document, therefore one should avoid the tendency to over-constrain (and therefore design) the software project within this SRS.</w:t>
+        <w:t xml:space="preserve">Attention should be paid to the </w:t>
+      </w:r>
+      <w:proofErr w:type="spellStart"/>
+      <w:r>
+        <w:t>carefuly</w:t>
+      </w:r>
+      <w:proofErr w:type="spellEnd"/>
+      <w:r>
+        <w:t xml:space="preserve"> organize the requirements presented in this section so that they may easily accessed and understood.  Furthermore, this SRS is not the software design document, therefore one should avoid the tendency to over-constrain (and therefore design) the software project within this SRS.</w:t>
       </w:r>
     </w:p>
     <w:p>
@@ -2419,6 +2524,7 @@
         <w:jc w:val="both"/>
       </w:pPr>
       <w:r>
+        <w:lastRenderedPageBreak/>
         <w:t>…</w:t>
       </w:r>
     </w:p>
@@ -2432,7 +2538,6 @@
       <w:bookmarkStart w:id="42" w:name="_Toc506459158"/>
       <w:bookmarkStart w:id="43" w:name="_Toc13066219"/>
       <w:r>
-        <w:lastRenderedPageBreak/>
         <w:t xml:space="preserve">3.3 </w:t>
       </w:r>
       <w:bookmarkStart w:id="44" w:name="_Toc506458798"/>
@@ -2450,7 +2555,15 @@
         <w:jc w:val="both"/>
       </w:pPr>
       <w:r>
-        <w:t xml:space="preserve">Non-functional requirements may exist for the following attributes.  Often these requirements must be achieved at a system-wide level rather than at a unit level.  State the requirements in the following sections in measurable terms (e.g., 95% of transaction shall be processed in less than a second, system downtime may not exceed 1 minute per day, &gt; 30 day MTBF value, etc). </w:t>
+        <w:t xml:space="preserve">Non-functional requirements may exist for the following attributes.  Often these requirements must be achieved at a system-wide level rather than at a unit level.  State the requirements in the following sections in measurable terms (e.g., 95% of transaction shall be processed in less than a second, system downtime may not exceed 1 minute per day, &gt; 30 day MTBF value, </w:t>
+      </w:r>
+      <w:proofErr w:type="spellStart"/>
+      <w:r>
+        <w:t>etc</w:t>
+      </w:r>
+      <w:proofErr w:type="spellEnd"/>
+      <w:r>
+        <w:t xml:space="preserve">). </w:t>
       </w:r>
     </w:p>
     <w:p>
@@ -2564,7 +2677,7 @@
 </file>
 
 <file path=word/endnotes.xml><?xml version="1.0" encoding="utf-8"?>
-<w:endnotes xmlns:wpc="http://schemas.microsoft.com/office/word/2010/wordprocessingCanvas" xmlns:mc="http://schemas.openxmlformats.org/markup-compatibility/2006" xmlns:o="urn:schemas-microsoft-com:office:office" xmlns:r="http://schemas.openxmlformats.org/officeDocument/2006/relationships" xmlns:m="http://schemas.openxmlformats.org/officeDocument/2006/math" xmlns:v="urn:schemas-microsoft-com:vml" xmlns:wp14="http://schemas.microsoft.com/office/word/2010/wordprocessingDrawing" xmlns:wp="http://schemas.openxmlformats.org/drawingml/2006/wordprocessingDrawing" xmlns:w10="urn:schemas-microsoft-com:office:word" xmlns:w="http://schemas.openxmlformats.org/wordprocessingml/2006/main" xmlns:w14="http://schemas.microsoft.com/office/word/2010/wordml" xmlns:w15="http://schemas.microsoft.com/office/word/2012/wordml" xmlns:wpg="http://schemas.microsoft.com/office/word/2010/wordprocessingGroup" xmlns:wpi="http://schemas.microsoft.com/office/word/2010/wordprocessingInk" xmlns:wne="http://schemas.microsoft.com/office/word/2006/wordml" xmlns:wps="http://schemas.microsoft.com/office/word/2010/wordprocessingShape" mc:Ignorable="w14 w15 wp14">
+<w:endnotes xmlns:wpc="http://schemas.microsoft.com/office/word/2010/wordprocessingCanvas" xmlns:cx="http://schemas.microsoft.com/office/drawing/2014/chartex" xmlns:cx1="http://schemas.microsoft.com/office/drawing/2015/9/8/chartex" xmlns:cx2="http://schemas.microsoft.com/office/drawing/2015/10/21/chartex" xmlns:cx3="http://schemas.microsoft.com/office/drawing/2016/5/9/chartex" xmlns:cx4="http://schemas.microsoft.com/office/drawing/2016/5/10/chartex" xmlns:cx5="http://schemas.microsoft.com/office/drawing/2016/5/11/chartex" xmlns:cx6="http://schemas.microsoft.com/office/drawing/2016/5/12/chartex" xmlns:cx7="http://schemas.microsoft.com/office/drawing/2016/5/13/chartex" xmlns:cx8="http://schemas.microsoft.com/office/drawing/2016/5/14/chartex" xmlns:mc="http://schemas.openxmlformats.org/markup-compatibility/2006" xmlns:aink="http://schemas.microsoft.com/office/drawing/2016/ink" xmlns:am3d="http://schemas.microsoft.com/office/drawing/2017/model3d" xmlns:o="urn:schemas-microsoft-com:office:office" xmlns:r="http://schemas.openxmlformats.org/officeDocument/2006/relationships" xmlns:m="http://schemas.openxmlformats.org/officeDocument/2006/math" xmlns:v="urn:schemas-microsoft-com:vml" xmlns:wp14="http://schemas.microsoft.com/office/word/2010/wordprocessingDrawing" xmlns:wp="http://schemas.openxmlformats.org/drawingml/2006/wordprocessingDrawing" xmlns:w10="urn:schemas-microsoft-com:office:word" xmlns:w="http://schemas.openxmlformats.org/wordprocessingml/2006/main" xmlns:w14="http://schemas.microsoft.com/office/word/2010/wordml" xmlns:w15="http://schemas.microsoft.com/office/word/2012/wordml" xmlns:w16cid="http://schemas.microsoft.com/office/word/2016/wordml/cid" xmlns:w16se="http://schemas.microsoft.com/office/word/2015/wordml/symex" xmlns:wpg="http://schemas.microsoft.com/office/word/2010/wordprocessingGroup" xmlns:wpi="http://schemas.microsoft.com/office/word/2010/wordprocessingInk" xmlns:wne="http://schemas.microsoft.com/office/word/2006/wordml" xmlns:wps="http://schemas.microsoft.com/office/word/2010/wordprocessingShape" mc:Ignorable="w14 w15 w16se w16cid wp14">
   <w:endnote w:type="separator" w:id="-1">
     <w:p>
       <w:pPr>
@@ -2589,7 +2702,7 @@
 </file>
 
 <file path=word/footer1.xml><?xml version="1.0" encoding="utf-8"?>
-<w:ftr xmlns:wpc="http://schemas.microsoft.com/office/word/2010/wordprocessingCanvas" xmlns:mc="http://schemas.openxmlformats.org/markup-compatibility/2006" xmlns:o="urn:schemas-microsoft-com:office:office" xmlns:r="http://schemas.openxmlformats.org/officeDocument/2006/relationships" xmlns:m="http://schemas.openxmlformats.org/officeDocument/2006/math" xmlns:v="urn:schemas-microsoft-com:vml" xmlns:wp14="http://schemas.microsoft.com/office/word/2010/wordprocessingDrawing" xmlns:wp="http://schemas.openxmlformats.org/drawingml/2006/wordprocessingDrawing" xmlns:w10="urn:schemas-microsoft-com:office:word" xmlns:w="http://schemas.openxmlformats.org/wordprocessingml/2006/main" xmlns:w14="http://schemas.microsoft.com/office/word/2010/wordml" xmlns:w15="http://schemas.microsoft.com/office/word/2012/wordml" xmlns:wpg="http://schemas.microsoft.com/office/word/2010/wordprocessingGroup" xmlns:wpi="http://schemas.microsoft.com/office/word/2010/wordprocessingInk" xmlns:wne="http://schemas.microsoft.com/office/word/2006/wordml" xmlns:wps="http://schemas.microsoft.com/office/word/2010/wordprocessingShape" mc:Ignorable="w14 w15 wp14">
+<w:ftr xmlns:wpc="http://schemas.microsoft.com/office/word/2010/wordprocessingCanvas" xmlns:cx="http://schemas.microsoft.com/office/drawing/2014/chartex" xmlns:cx1="http://schemas.microsoft.com/office/drawing/2015/9/8/chartex" xmlns:cx2="http://schemas.microsoft.com/office/drawing/2015/10/21/chartex" xmlns:cx3="http://schemas.microsoft.com/office/drawing/2016/5/9/chartex" xmlns:cx4="http://schemas.microsoft.com/office/drawing/2016/5/10/chartex" xmlns:cx5="http://schemas.microsoft.com/office/drawing/2016/5/11/chartex" xmlns:cx6="http://schemas.microsoft.com/office/drawing/2016/5/12/chartex" xmlns:cx7="http://schemas.microsoft.com/office/drawing/2016/5/13/chartex" xmlns:cx8="http://schemas.microsoft.com/office/drawing/2016/5/14/chartex" xmlns:mc="http://schemas.openxmlformats.org/markup-compatibility/2006" xmlns:aink="http://schemas.microsoft.com/office/drawing/2016/ink" xmlns:am3d="http://schemas.microsoft.com/office/drawing/2017/model3d" xmlns:o="urn:schemas-microsoft-com:office:office" xmlns:r="http://schemas.openxmlformats.org/officeDocument/2006/relationships" xmlns:m="http://schemas.openxmlformats.org/officeDocument/2006/math" xmlns:v="urn:schemas-microsoft-com:vml" xmlns:wp14="http://schemas.microsoft.com/office/word/2010/wordprocessingDrawing" xmlns:wp="http://schemas.openxmlformats.org/drawingml/2006/wordprocessingDrawing" xmlns:w10="urn:schemas-microsoft-com:office:word" xmlns:w="http://schemas.openxmlformats.org/wordprocessingml/2006/main" xmlns:w14="http://schemas.microsoft.com/office/word/2010/wordml" xmlns:w15="http://schemas.microsoft.com/office/word/2012/wordml" xmlns:w16cid="http://schemas.microsoft.com/office/word/2016/wordml/cid" xmlns:w16se="http://schemas.microsoft.com/office/word/2015/wordml/symex" xmlns:wpg="http://schemas.microsoft.com/office/word/2010/wordprocessingGroup" xmlns:wpi="http://schemas.microsoft.com/office/word/2010/wordprocessingInk" xmlns:wne="http://schemas.microsoft.com/office/word/2006/wordml" xmlns:wps="http://schemas.microsoft.com/office/word/2010/wordprocessingShape" mc:Ignorable="w14 w15 w16se w16cid wp14">
   <w:p>
     <w:pPr>
       <w:pStyle w:val="Footer"/>
@@ -2652,7 +2765,7 @@
 </file>
 
 <file path=word/footer2.xml><?xml version="1.0" encoding="utf-8"?>
-<w:ftr xmlns:wpc="http://schemas.microsoft.com/office/word/2010/wordprocessingCanvas" xmlns:mc="http://schemas.openxmlformats.org/markup-compatibility/2006" xmlns:o="urn:schemas-microsoft-com:office:office" xmlns:r="http://schemas.openxmlformats.org/officeDocument/2006/relationships" xmlns:m="http://schemas.openxmlformats.org/officeDocument/2006/math" xmlns:v="urn:schemas-microsoft-com:vml" xmlns:wp14="http://schemas.microsoft.com/office/word/2010/wordprocessingDrawing" xmlns:wp="http://schemas.openxmlformats.org/drawingml/2006/wordprocessingDrawing" xmlns:w10="urn:schemas-microsoft-com:office:word" xmlns:w="http://schemas.openxmlformats.org/wordprocessingml/2006/main" xmlns:w14="http://schemas.microsoft.com/office/word/2010/wordml" xmlns:w15="http://schemas.microsoft.com/office/word/2012/wordml" xmlns:wpg="http://schemas.microsoft.com/office/word/2010/wordprocessingGroup" xmlns:wpi="http://schemas.microsoft.com/office/word/2010/wordprocessingInk" xmlns:wne="http://schemas.microsoft.com/office/word/2006/wordml" xmlns:wps="http://schemas.microsoft.com/office/word/2010/wordprocessingShape" mc:Ignorable="w14 w15 wp14">
+<w:ftr xmlns:wpc="http://schemas.microsoft.com/office/word/2010/wordprocessingCanvas" xmlns:cx="http://schemas.microsoft.com/office/drawing/2014/chartex" xmlns:cx1="http://schemas.microsoft.com/office/drawing/2015/9/8/chartex" xmlns:cx2="http://schemas.microsoft.com/office/drawing/2015/10/21/chartex" xmlns:cx3="http://schemas.microsoft.com/office/drawing/2016/5/9/chartex" xmlns:cx4="http://schemas.microsoft.com/office/drawing/2016/5/10/chartex" xmlns:cx5="http://schemas.microsoft.com/office/drawing/2016/5/11/chartex" xmlns:cx6="http://schemas.microsoft.com/office/drawing/2016/5/12/chartex" xmlns:cx7="http://schemas.microsoft.com/office/drawing/2016/5/13/chartex" xmlns:cx8="http://schemas.microsoft.com/office/drawing/2016/5/14/chartex" xmlns:mc="http://schemas.openxmlformats.org/markup-compatibility/2006" xmlns:aink="http://schemas.microsoft.com/office/drawing/2016/ink" xmlns:am3d="http://schemas.microsoft.com/office/drawing/2017/model3d" xmlns:o="urn:schemas-microsoft-com:office:office" xmlns:r="http://schemas.openxmlformats.org/officeDocument/2006/relationships" xmlns:m="http://schemas.openxmlformats.org/officeDocument/2006/math" xmlns:v="urn:schemas-microsoft-com:vml" xmlns:wp14="http://schemas.microsoft.com/office/word/2010/wordprocessingDrawing" xmlns:wp="http://schemas.openxmlformats.org/drawingml/2006/wordprocessingDrawing" xmlns:w10="urn:schemas-microsoft-com:office:word" xmlns:w="http://schemas.openxmlformats.org/wordprocessingml/2006/main" xmlns:w14="http://schemas.microsoft.com/office/word/2010/wordml" xmlns:w15="http://schemas.microsoft.com/office/word/2012/wordml" xmlns:w16cid="http://schemas.microsoft.com/office/word/2016/wordml/cid" xmlns:w16se="http://schemas.microsoft.com/office/word/2015/wordml/symex" xmlns:wpg="http://schemas.microsoft.com/office/word/2010/wordprocessingGroup" xmlns:wpi="http://schemas.microsoft.com/office/word/2010/wordprocessingInk" xmlns:wne="http://schemas.microsoft.com/office/word/2006/wordml" xmlns:wps="http://schemas.microsoft.com/office/word/2010/wordprocessingShape" mc:Ignorable="w14 w15 w16se w16cid wp14">
   <w:p>
     <w:pPr>
       <w:pStyle w:val="Footer"/>
@@ -2662,7 +2775,7 @@
 </file>
 
 <file path=word/footer3.xml><?xml version="1.0" encoding="utf-8"?>
-<w:ftr xmlns:wpc="http://schemas.microsoft.com/office/word/2010/wordprocessingCanvas" xmlns:mc="http://schemas.openxmlformats.org/markup-compatibility/2006" xmlns:o="urn:schemas-microsoft-com:office:office" xmlns:r="http://schemas.openxmlformats.org/officeDocument/2006/relationships" xmlns:m="http://schemas.openxmlformats.org/officeDocument/2006/math" xmlns:v="urn:schemas-microsoft-com:vml" xmlns:wp14="http://schemas.microsoft.com/office/word/2010/wordprocessingDrawing" xmlns:wp="http://schemas.openxmlformats.org/drawingml/2006/wordprocessingDrawing" xmlns:w10="urn:schemas-microsoft-com:office:word" xmlns:w="http://schemas.openxmlformats.org/wordprocessingml/2006/main" xmlns:w14="http://schemas.microsoft.com/office/word/2010/wordml" xmlns:w15="http://schemas.microsoft.com/office/word/2012/wordml" xmlns:wpg="http://schemas.microsoft.com/office/word/2010/wordprocessingGroup" xmlns:wpi="http://schemas.microsoft.com/office/word/2010/wordprocessingInk" xmlns:wne="http://schemas.microsoft.com/office/word/2006/wordml" xmlns:wps="http://schemas.microsoft.com/office/word/2010/wordprocessingShape" mc:Ignorable="w14 w15 wp14">
+<w:ftr xmlns:wpc="http://schemas.microsoft.com/office/word/2010/wordprocessingCanvas" xmlns:cx="http://schemas.microsoft.com/office/drawing/2014/chartex" xmlns:cx1="http://schemas.microsoft.com/office/drawing/2015/9/8/chartex" xmlns:cx2="http://schemas.microsoft.com/office/drawing/2015/10/21/chartex" xmlns:cx3="http://schemas.microsoft.com/office/drawing/2016/5/9/chartex" xmlns:cx4="http://schemas.microsoft.com/office/drawing/2016/5/10/chartex" xmlns:cx5="http://schemas.microsoft.com/office/drawing/2016/5/11/chartex" xmlns:cx6="http://schemas.microsoft.com/office/drawing/2016/5/12/chartex" xmlns:cx7="http://schemas.microsoft.com/office/drawing/2016/5/13/chartex" xmlns:cx8="http://schemas.microsoft.com/office/drawing/2016/5/14/chartex" xmlns:mc="http://schemas.openxmlformats.org/markup-compatibility/2006" xmlns:aink="http://schemas.microsoft.com/office/drawing/2016/ink" xmlns:am3d="http://schemas.microsoft.com/office/drawing/2017/model3d" xmlns:o="urn:schemas-microsoft-com:office:office" xmlns:r="http://schemas.openxmlformats.org/officeDocument/2006/relationships" xmlns:m="http://schemas.openxmlformats.org/officeDocument/2006/math" xmlns:v="urn:schemas-microsoft-com:vml" xmlns:wp14="http://schemas.microsoft.com/office/word/2010/wordprocessingDrawing" xmlns:wp="http://schemas.openxmlformats.org/drawingml/2006/wordprocessingDrawing" xmlns:w10="urn:schemas-microsoft-com:office:word" xmlns:w="http://schemas.openxmlformats.org/wordprocessingml/2006/main" xmlns:w14="http://schemas.microsoft.com/office/word/2010/wordml" xmlns:w15="http://schemas.microsoft.com/office/word/2012/wordml" xmlns:w16cid="http://schemas.microsoft.com/office/word/2016/wordml/cid" xmlns:w16se="http://schemas.microsoft.com/office/word/2015/wordml/symex" xmlns:wpg="http://schemas.microsoft.com/office/word/2010/wordprocessingGroup" xmlns:wpi="http://schemas.microsoft.com/office/word/2010/wordprocessingInk" xmlns:wne="http://schemas.microsoft.com/office/word/2006/wordml" xmlns:wps="http://schemas.microsoft.com/office/word/2010/wordprocessingShape" mc:Ignorable="w14 w15 w16se w16cid wp14">
   <w:sdt>
     <w:sdtPr>
       <w:rPr>
@@ -2718,7 +2831,7 @@
 </file>
 
 <file path=word/footnotes.xml><?xml version="1.0" encoding="utf-8"?>
-<w:footnotes xmlns:wpc="http://schemas.microsoft.com/office/word/2010/wordprocessingCanvas" xmlns:mc="http://schemas.openxmlformats.org/markup-compatibility/2006" xmlns:o="urn:schemas-microsoft-com:office:office" xmlns:r="http://schemas.openxmlformats.org/officeDocument/2006/relationships" xmlns:m="http://schemas.openxmlformats.org/officeDocument/2006/math" xmlns:v="urn:schemas-microsoft-com:vml" xmlns:wp14="http://schemas.microsoft.com/office/word/2010/wordprocessingDrawing" xmlns:wp="http://schemas.openxmlformats.org/drawingml/2006/wordprocessingDrawing" xmlns:w10="urn:schemas-microsoft-com:office:word" xmlns:w="http://schemas.openxmlformats.org/wordprocessingml/2006/main" xmlns:w14="http://schemas.microsoft.com/office/word/2010/wordml" xmlns:w15="http://schemas.microsoft.com/office/word/2012/wordml" xmlns:wpg="http://schemas.microsoft.com/office/word/2010/wordprocessingGroup" xmlns:wpi="http://schemas.microsoft.com/office/word/2010/wordprocessingInk" xmlns:wne="http://schemas.microsoft.com/office/word/2006/wordml" xmlns:wps="http://schemas.microsoft.com/office/word/2010/wordprocessingShape" mc:Ignorable="w14 w15 wp14">
+<w:footnotes xmlns:wpc="http://schemas.microsoft.com/office/word/2010/wordprocessingCanvas" xmlns:cx="http://schemas.microsoft.com/office/drawing/2014/chartex" xmlns:cx1="http://schemas.microsoft.com/office/drawing/2015/9/8/chartex" xmlns:cx2="http://schemas.microsoft.com/office/drawing/2015/10/21/chartex" xmlns:cx3="http://schemas.microsoft.com/office/drawing/2016/5/9/chartex" xmlns:cx4="http://schemas.microsoft.com/office/drawing/2016/5/10/chartex" xmlns:cx5="http://schemas.microsoft.com/office/drawing/2016/5/11/chartex" xmlns:cx6="http://schemas.microsoft.com/office/drawing/2016/5/12/chartex" xmlns:cx7="http://schemas.microsoft.com/office/drawing/2016/5/13/chartex" xmlns:cx8="http://schemas.microsoft.com/office/drawing/2016/5/14/chartex" xmlns:mc="http://schemas.openxmlformats.org/markup-compatibility/2006" xmlns:aink="http://schemas.microsoft.com/office/drawing/2016/ink" xmlns:am3d="http://schemas.microsoft.com/office/drawing/2017/model3d" xmlns:o="urn:schemas-microsoft-com:office:office" xmlns:r="http://schemas.openxmlformats.org/officeDocument/2006/relationships" xmlns:m="http://schemas.openxmlformats.org/officeDocument/2006/math" xmlns:v="urn:schemas-microsoft-com:vml" xmlns:wp14="http://schemas.microsoft.com/office/word/2010/wordprocessingDrawing" xmlns:wp="http://schemas.openxmlformats.org/drawingml/2006/wordprocessingDrawing" xmlns:w10="urn:schemas-microsoft-com:office:word" xmlns:w="http://schemas.openxmlformats.org/wordprocessingml/2006/main" xmlns:w14="http://schemas.microsoft.com/office/word/2010/wordml" xmlns:w15="http://schemas.microsoft.com/office/word/2012/wordml" xmlns:w16cid="http://schemas.microsoft.com/office/word/2016/wordml/cid" xmlns:w16se="http://schemas.microsoft.com/office/word/2015/wordml/symex" xmlns:wpg="http://schemas.microsoft.com/office/word/2010/wordprocessingGroup" xmlns:wpi="http://schemas.microsoft.com/office/word/2010/wordprocessingInk" xmlns:wne="http://schemas.microsoft.com/office/word/2006/wordml" xmlns:wps="http://schemas.microsoft.com/office/word/2010/wordprocessingShape" mc:Ignorable="w14 w15 w16se w16cid wp14">
   <w:footnote w:type="separator" w:id="-1">
     <w:p>
       <w:pPr>
@@ -2743,7 +2856,7 @@
 </file>
 
 <file path=word/header1.xml><?xml version="1.0" encoding="utf-8"?>
-<w:hdr xmlns:wpc="http://schemas.microsoft.com/office/word/2010/wordprocessingCanvas" xmlns:mc="http://schemas.openxmlformats.org/markup-compatibility/2006" xmlns:o="urn:schemas-microsoft-com:office:office" xmlns:r="http://schemas.openxmlformats.org/officeDocument/2006/relationships" xmlns:m="http://schemas.openxmlformats.org/officeDocument/2006/math" xmlns:v="urn:schemas-microsoft-com:vml" xmlns:wp14="http://schemas.microsoft.com/office/word/2010/wordprocessingDrawing" xmlns:wp="http://schemas.openxmlformats.org/drawingml/2006/wordprocessingDrawing" xmlns:w10="urn:schemas-microsoft-com:office:word" xmlns:w="http://schemas.openxmlformats.org/wordprocessingml/2006/main" xmlns:w14="http://schemas.microsoft.com/office/word/2010/wordml" xmlns:w15="http://schemas.microsoft.com/office/word/2012/wordml" xmlns:wpg="http://schemas.microsoft.com/office/word/2010/wordprocessingGroup" xmlns:wpi="http://schemas.microsoft.com/office/word/2010/wordprocessingInk" xmlns:wne="http://schemas.microsoft.com/office/word/2006/wordml" xmlns:wps="http://schemas.microsoft.com/office/word/2010/wordprocessingShape" mc:Ignorable="w14 w15 wp14">
+<w:hdr xmlns:wpc="http://schemas.microsoft.com/office/word/2010/wordprocessingCanvas" xmlns:cx="http://schemas.microsoft.com/office/drawing/2014/chartex" xmlns:cx1="http://schemas.microsoft.com/office/drawing/2015/9/8/chartex" xmlns:cx2="http://schemas.microsoft.com/office/drawing/2015/10/21/chartex" xmlns:cx3="http://schemas.microsoft.com/office/drawing/2016/5/9/chartex" xmlns:cx4="http://schemas.microsoft.com/office/drawing/2016/5/10/chartex" xmlns:cx5="http://schemas.microsoft.com/office/drawing/2016/5/11/chartex" xmlns:cx6="http://schemas.microsoft.com/office/drawing/2016/5/12/chartex" xmlns:cx7="http://schemas.microsoft.com/office/drawing/2016/5/13/chartex" xmlns:cx8="http://schemas.microsoft.com/office/drawing/2016/5/14/chartex" xmlns:mc="http://schemas.openxmlformats.org/markup-compatibility/2006" xmlns:aink="http://schemas.microsoft.com/office/drawing/2016/ink" xmlns:am3d="http://schemas.microsoft.com/office/drawing/2017/model3d" xmlns:o="urn:schemas-microsoft-com:office:office" xmlns:r="http://schemas.openxmlformats.org/officeDocument/2006/relationships" xmlns:m="http://schemas.openxmlformats.org/officeDocument/2006/math" xmlns:v="urn:schemas-microsoft-com:vml" xmlns:wp14="http://schemas.microsoft.com/office/word/2010/wordprocessingDrawing" xmlns:wp="http://schemas.openxmlformats.org/drawingml/2006/wordprocessingDrawing" xmlns:w10="urn:schemas-microsoft-com:office:word" xmlns:w="http://schemas.openxmlformats.org/wordprocessingml/2006/main" xmlns:w14="http://schemas.microsoft.com/office/word/2010/wordml" xmlns:w15="http://schemas.microsoft.com/office/word/2012/wordml" xmlns:w16cid="http://schemas.microsoft.com/office/word/2016/wordml/cid" xmlns:w16se="http://schemas.microsoft.com/office/word/2015/wordml/symex" xmlns:wpg="http://schemas.microsoft.com/office/word/2010/wordprocessingGroup" xmlns:wpi="http://schemas.microsoft.com/office/word/2010/wordprocessingInk" xmlns:wne="http://schemas.microsoft.com/office/word/2006/wordml" xmlns:wps="http://schemas.microsoft.com/office/word/2010/wordprocessingShape" mc:Ignorable="w14 w15 w16se w16cid wp14">
   <w:p>
     <w:pPr>
       <w:pStyle w:val="Header"/>
@@ -2766,7 +2879,7 @@
 </file>
 
 <file path=word/numbering.xml><?xml version="1.0" encoding="utf-8"?>
-<w:numbering xmlns:wpc="http://schemas.microsoft.com/office/word/2010/wordprocessingCanvas" xmlns:mc="http://schemas.openxmlformats.org/markup-compatibility/2006" xmlns:o="urn:schemas-microsoft-com:office:office" xmlns:r="http://schemas.openxmlformats.org/officeDocument/2006/relationships" xmlns:m="http://schemas.openxmlformats.org/officeDocument/2006/math" xmlns:v="urn:schemas-microsoft-com:vml" xmlns:wp14="http://schemas.microsoft.com/office/word/2010/wordprocessingDrawing" xmlns:wp="http://schemas.openxmlformats.org/drawingml/2006/wordprocessingDrawing" xmlns:w10="urn:schemas-microsoft-com:office:word" xmlns:w="http://schemas.openxmlformats.org/wordprocessingml/2006/main" xmlns:w14="http://schemas.microsoft.com/office/word/2010/wordml" xmlns:w15="http://schemas.microsoft.com/office/word/2012/wordml" xmlns:wpg="http://schemas.microsoft.com/office/word/2010/wordprocessingGroup" xmlns:wpi="http://schemas.microsoft.com/office/word/2010/wordprocessingInk" xmlns:wne="http://schemas.microsoft.com/office/word/2006/wordml" xmlns:wps="http://schemas.microsoft.com/office/word/2010/wordprocessingShape" mc:Ignorable="w14 w15 wp14">
+<w:numbering xmlns:wpc="http://schemas.microsoft.com/office/word/2010/wordprocessingCanvas" xmlns:cx="http://schemas.microsoft.com/office/drawing/2014/chartex" xmlns:cx1="http://schemas.microsoft.com/office/drawing/2015/9/8/chartex" xmlns:cx2="http://schemas.microsoft.com/office/drawing/2015/10/21/chartex" xmlns:cx3="http://schemas.microsoft.com/office/drawing/2016/5/9/chartex" xmlns:cx4="http://schemas.microsoft.com/office/drawing/2016/5/10/chartex" xmlns:cx5="http://schemas.microsoft.com/office/drawing/2016/5/11/chartex" xmlns:cx6="http://schemas.microsoft.com/office/drawing/2016/5/12/chartex" xmlns:cx7="http://schemas.microsoft.com/office/drawing/2016/5/13/chartex" xmlns:cx8="http://schemas.microsoft.com/office/drawing/2016/5/14/chartex" xmlns:mc="http://schemas.openxmlformats.org/markup-compatibility/2006" xmlns:aink="http://schemas.microsoft.com/office/drawing/2016/ink" xmlns:am3d="http://schemas.microsoft.com/office/drawing/2017/model3d" xmlns:o="urn:schemas-microsoft-com:office:office" xmlns:r="http://schemas.openxmlformats.org/officeDocument/2006/relationships" xmlns:m="http://schemas.openxmlformats.org/officeDocument/2006/math" xmlns:v="urn:schemas-microsoft-com:vml" xmlns:wp14="http://schemas.microsoft.com/office/word/2010/wordprocessingDrawing" xmlns:wp="http://schemas.openxmlformats.org/drawingml/2006/wordprocessingDrawing" xmlns:w10="urn:schemas-microsoft-com:office:word" xmlns:w="http://schemas.openxmlformats.org/wordprocessingml/2006/main" xmlns:w14="http://schemas.microsoft.com/office/word/2010/wordml" xmlns:w15="http://schemas.microsoft.com/office/word/2012/wordml" xmlns:w16cid="http://schemas.microsoft.com/office/word/2016/wordml/cid" xmlns:w16se="http://schemas.microsoft.com/office/word/2015/wordml/symex" xmlns:wpg="http://schemas.microsoft.com/office/word/2010/wordprocessingGroup" xmlns:wpi="http://schemas.microsoft.com/office/word/2010/wordprocessingInk" xmlns:wne="http://schemas.microsoft.com/office/word/2006/wordml" xmlns:wps="http://schemas.microsoft.com/office/word/2010/wordprocessingShape" mc:Ignorable="w14 w15 w16se w16cid wp14">
   <w:abstractNum w:abstractNumId="0" w15:restartNumberingAfterBreak="0">
     <w:nsid w:val="08927B36"/>
     <w:multiLevelType w:val="hybridMultilevel"/>
@@ -3929,7 +4042,7 @@
 </file>
 
 <file path=word/styles.xml><?xml version="1.0" encoding="utf-8"?>
-<w:styles xmlns:mc="http://schemas.openxmlformats.org/markup-compatibility/2006" xmlns:r="http://schemas.openxmlformats.org/officeDocument/2006/relationships" xmlns:w="http://schemas.openxmlformats.org/wordprocessingml/2006/main" xmlns:w14="http://schemas.microsoft.com/office/word/2010/wordml" xmlns:w15="http://schemas.microsoft.com/office/word/2012/wordml" mc:Ignorable="w14 w15">
+<w:styles xmlns:mc="http://schemas.openxmlformats.org/markup-compatibility/2006" xmlns:r="http://schemas.openxmlformats.org/officeDocument/2006/relationships" xmlns:w="http://schemas.openxmlformats.org/wordprocessingml/2006/main" xmlns:w14="http://schemas.microsoft.com/office/word/2010/wordml" xmlns:w15="http://schemas.microsoft.com/office/word/2012/wordml" xmlns:w16cid="http://schemas.microsoft.com/office/word/2016/wordml/cid" xmlns:w16se="http://schemas.microsoft.com/office/word/2015/wordml/symex" mc:Ignorable="w14 w15 w16se w16cid">
   <w:docDefaults>
     <w:rPrDefault>
       <w:rPr>
@@ -3945,7 +4058,7 @@
       </w:pPr>
     </w:pPrDefault>
   </w:docDefaults>
-  <w:latentStyles w:defLockedState="0" w:defUIPriority="99" w:defSemiHidden="0" w:defUnhideWhenUsed="0" w:defQFormat="0" w:count="371">
+  <w:latentStyles w:defLockedState="0" w:defUIPriority="99" w:defSemiHidden="0" w:defUnhideWhenUsed="0" w:defQFormat="0" w:count="376">
     <w:lsdException w:name="Normal" w:uiPriority="0" w:qFormat="1"/>
     <w:lsdException w:name="heading 1" w:uiPriority="9" w:qFormat="1"/>
     <w:lsdException w:name="heading 2" w:semiHidden="1" w:uiPriority="9" w:unhideWhenUsed="1" w:qFormat="1"/>
@@ -4051,7 +4164,6 @@
     <w:lsdException w:name="HTML Sample" w:semiHidden="1" w:unhideWhenUsed="1"/>
     <w:lsdException w:name="HTML Typewriter" w:semiHidden="1" w:unhideWhenUsed="1"/>
     <w:lsdException w:name="HTML Variable" w:semiHidden="1" w:unhideWhenUsed="1"/>
-    <w:lsdException w:name="Normal Table" w:semiHidden="1" w:unhideWhenUsed="1"/>
     <w:lsdException w:name="annotation subject" w:semiHidden="1" w:unhideWhenUsed="1"/>
     <w:lsdException w:name="No List" w:semiHidden="1" w:unhideWhenUsed="1"/>
     <w:lsdException w:name="Outline List 1" w:semiHidden="1" w:unhideWhenUsed="1"/>
@@ -4094,11 +4206,8 @@
     <w:lsdException w:name="Table Contemporary" w:semiHidden="1" w:unhideWhenUsed="1"/>
     <w:lsdException w:name="Table Elegant" w:semiHidden="1" w:unhideWhenUsed="1"/>
     <w:lsdException w:name="Table Professional" w:semiHidden="1" w:unhideWhenUsed="1"/>
-    <w:lsdException w:name="Table Subtle 1" w:semiHidden="1" w:unhideWhenUsed="1"/>
     <w:lsdException w:name="Table Subtle 2" w:semiHidden="1" w:unhideWhenUsed="1"/>
     <w:lsdException w:name="Table Web 1" w:semiHidden="1" w:unhideWhenUsed="1"/>
-    <w:lsdException w:name="Table Web 2" w:semiHidden="1" w:unhideWhenUsed="1"/>
-    <w:lsdException w:name="Table Web 3" w:semiHidden="1" w:unhideWhenUsed="1"/>
     <w:lsdException w:name="Balloon Text" w:semiHidden="1" w:unhideWhenUsed="1"/>
     <w:lsdException w:name="Table Grid" w:uiPriority="59"/>
     <w:lsdException w:name="Table Theme" w:semiHidden="1" w:unhideWhenUsed="1"/>
@@ -4317,6 +4426,11 @@
     <w:lsdException w:name="List Table 5 Dark Accent 6" w:uiPriority="50"/>
     <w:lsdException w:name="List Table 6 Colorful Accent 6" w:uiPriority="51"/>
     <w:lsdException w:name="List Table 7 Colorful Accent 6" w:uiPriority="52"/>
+    <w:lsdException w:name="Mention" w:semiHidden="1" w:unhideWhenUsed="1"/>
+    <w:lsdException w:name="Smart Hyperlink" w:semiHidden="1" w:unhideWhenUsed="1"/>
+    <w:lsdException w:name="Hashtag" w:semiHidden="1" w:unhideWhenUsed="1"/>
+    <w:lsdException w:name="Unresolved Mention" w:semiHidden="1" w:unhideWhenUsed="1"/>
+    <w:lsdException w:name="Smart Link" w:semiHidden="1" w:unhideWhenUsed="1"/>
   </w:latentStyles>
   <w:style w:type="paragraph" w:default="1" w:styleId="Normal">
     <w:name w:val="Normal"/>
@@ -4983,7 +5097,7 @@
 </file>
 
 <file path=customXml/itemProps1.xml><?xml version="1.0" encoding="utf-8"?>
-<ds:datastoreItem xmlns:ds="http://schemas.openxmlformats.org/officeDocument/2006/customXml" ds:itemID="{344C54D6-D543-4406-8A24-AE0545D263F1}">
+<ds:datastoreItem xmlns:ds="http://schemas.openxmlformats.org/officeDocument/2006/customXml" ds:itemID="{BE6740A7-0342-4083-AA5D-00FC03E678F6}">
   <ds:schemaRefs>
     <ds:schemaRef ds:uri="http://schemas.openxmlformats.org/officeDocument/2006/bibliography"/>
   </ds:schemaRefs>

</xml_diff>

<commit_message>
project phase 1 sections: 2, 2-3, 2-5 updated
</commit_message>
<xml_diff>
--- a/ProjectPhases/Project-Phase-00-CS310-F-171.docx
+++ b/ProjectPhases/Project-Phase-00-CS310-F-171.docx
@@ -2039,8 +2039,6 @@
         </w:rPr>
         <w:t xml:space="preserve"> the scanning device.</w:t>
       </w:r>
-      <w:bookmarkStart w:id="14" w:name="_GoBack"/>
-      <w:bookmarkEnd w:id="14"/>
     </w:p>
     <w:p>
       <w:pPr>
@@ -2048,13 +2046,13 @@
         <w:bidi w:val="0"/>
         <w:jc w:val="both"/>
       </w:pPr>
-      <w:bookmarkStart w:id="15" w:name="_Toc506458778"/>
-      <w:bookmarkStart w:id="16" w:name="_Toc13066206"/>
+      <w:bookmarkStart w:id="14" w:name="_Toc506458778"/>
+      <w:bookmarkStart w:id="15" w:name="_Toc13066206"/>
       <w:r>
         <w:t>2.1 Product Perspective</w:t>
       </w:r>
+      <w:bookmarkEnd w:id="14"/>
       <w:bookmarkEnd w:id="15"/>
-      <w:bookmarkEnd w:id="16"/>
     </w:p>
     <w:p>
       <w:pPr>
@@ -2092,13 +2090,13 @@
         <w:bidi w:val="0"/>
         <w:jc w:val="both"/>
       </w:pPr>
-      <w:bookmarkStart w:id="17" w:name="_Toc506458779"/>
-      <w:bookmarkStart w:id="18" w:name="_Toc13066207"/>
+      <w:bookmarkStart w:id="16" w:name="_Toc506458779"/>
+      <w:bookmarkStart w:id="17" w:name="_Toc13066207"/>
       <w:r>
         <w:t>2.2 Product Functions</w:t>
       </w:r>
+      <w:bookmarkEnd w:id="16"/>
       <w:bookmarkEnd w:id="17"/>
-      <w:bookmarkEnd w:id="18"/>
     </w:p>
     <w:p>
       <w:pPr>
@@ -2115,13 +2113,13 @@
         <w:bidi w:val="0"/>
         <w:jc w:val="both"/>
       </w:pPr>
-      <w:bookmarkStart w:id="19" w:name="_Toc506458780"/>
-      <w:bookmarkStart w:id="20" w:name="_Toc13066208"/>
+      <w:bookmarkStart w:id="18" w:name="_Toc506458780"/>
+      <w:bookmarkStart w:id="19" w:name="_Toc13066208"/>
       <w:r>
         <w:t>2.3 User Characteristics</w:t>
       </w:r>
+      <w:bookmarkEnd w:id="18"/>
       <w:bookmarkEnd w:id="19"/>
-      <w:bookmarkEnd w:id="20"/>
     </w:p>
     <w:p>
       <w:pPr>
@@ -2129,7 +2127,52 @@
         <w:jc w:val="both"/>
       </w:pPr>
       <w:r>
-        <w:t>This subsection of the SRS should describe those general characteristics of the eventual users of the product that will affect the specific requirements.  (See the IEEE Guide to SRS for more details).</w:t>
+        <w:rPr>
+          <w:rFonts w:asciiTheme="majorBidi" w:hAnsiTheme="majorBidi" w:cstheme="majorBidi"/>
+          <w:color w:val="000000" w:themeColor="text1"/>
+          <w:szCs w:val="24"/>
+        </w:rPr>
+        <w:t xml:space="preserve">The main users of </w:t>
+      </w:r>
+      <w:r>
+        <w:rPr>
+          <w:rFonts w:asciiTheme="majorBidi" w:hAnsiTheme="majorBidi" w:cstheme="majorBidi"/>
+          <w:color w:val="000000" w:themeColor="text1"/>
+          <w:szCs w:val="24"/>
+        </w:rPr>
+        <w:t>Student Attendance Tracking System (SATS)</w:t>
+      </w:r>
+      <w:r>
+        <w:rPr>
+          <w:rFonts w:asciiTheme="majorBidi" w:hAnsiTheme="majorBidi" w:cstheme="majorBidi"/>
+          <w:color w:val="000000" w:themeColor="text1"/>
+          <w:szCs w:val="24"/>
+        </w:rPr>
+        <w:t xml:space="preserve"> are the professors and students. The professors are the ones who will run the system, so that students can scan their badges to mark their attendance</w:t>
+      </w:r>
+      <w:r>
+        <w:rPr>
+          <w:rFonts w:asciiTheme="majorBidi" w:hAnsiTheme="majorBidi" w:cstheme="majorBidi"/>
+          <w:color w:val="000000" w:themeColor="text1"/>
+          <w:szCs w:val="24"/>
+        </w:rPr>
+        <w:t xml:space="preserve">, </w:t>
+      </w:r>
+      <w:r>
+        <w:rPr>
+          <w:rFonts w:asciiTheme="majorBidi" w:hAnsiTheme="majorBidi" w:cstheme="majorBidi"/>
+          <w:color w:val="000000" w:themeColor="text1"/>
+          <w:szCs w:val="24"/>
+        </w:rPr>
+        <w:t>the amount of product training needed for</w:t>
+      </w:r>
+      <w:r>
+        <w:rPr>
+          <w:rFonts w:asciiTheme="majorBidi" w:hAnsiTheme="majorBidi" w:cstheme="majorBidi"/>
+          <w:color w:val="000000" w:themeColor="text1"/>
+          <w:szCs w:val="24"/>
+        </w:rPr>
+        <w:t xml:space="preserve"> the professors and students are none, because the main idea of the product is to make it fast and easy for both the professors and students to take attendance every class.</w:t>
       </w:r>
     </w:p>
     <w:p>
@@ -2138,13 +2181,13 @@
         <w:bidi w:val="0"/>
         <w:jc w:val="both"/>
       </w:pPr>
-      <w:bookmarkStart w:id="21" w:name="_Toc506458781"/>
-      <w:bookmarkStart w:id="22" w:name="_Toc13066209"/>
+      <w:bookmarkStart w:id="20" w:name="_Toc506458781"/>
+      <w:bookmarkStart w:id="21" w:name="_Toc13066209"/>
       <w:r>
         <w:t>2.4 General Constraints</w:t>
       </w:r>
+      <w:bookmarkEnd w:id="20"/>
       <w:bookmarkEnd w:id="21"/>
-      <w:bookmarkEnd w:id="22"/>
     </w:p>
     <w:p>
       <w:pPr>
@@ -2182,22 +2225,114 @@
         <w:bidi w:val="0"/>
         <w:jc w:val="both"/>
       </w:pPr>
-      <w:bookmarkStart w:id="23" w:name="_Toc506458782"/>
-      <w:bookmarkStart w:id="24" w:name="_Toc13066210"/>
+      <w:bookmarkStart w:id="22" w:name="_Toc506458782"/>
+      <w:bookmarkStart w:id="23" w:name="_Toc13066210"/>
       <w:r>
         <w:t>2.5 Assumptions and Dependencies</w:t>
       </w:r>
+      <w:bookmarkEnd w:id="22"/>
       <w:bookmarkEnd w:id="23"/>
+    </w:p>
+    <w:p>
+      <w:pPr>
+        <w:rPr>
+          <w:rFonts w:asciiTheme="majorBidi" w:hAnsiTheme="majorBidi" w:cstheme="majorBidi"/>
+          <w:color w:val="000000" w:themeColor="text1"/>
+          <w:sz w:val="24"/>
+          <w:szCs w:val="24"/>
+        </w:rPr>
+      </w:pPr>
+      <w:r>
+        <w:rPr>
+          <w:rFonts w:asciiTheme="majorBidi" w:hAnsiTheme="majorBidi" w:cstheme="majorBidi"/>
+          <w:color w:val="000000" w:themeColor="text1"/>
+          <w:sz w:val="24"/>
+          <w:szCs w:val="24"/>
+        </w:rPr>
+        <w:t>One assumption about the product is that it will always be used</w:t>
+      </w:r>
+      <w:r>
+        <w:rPr>
+          <w:rFonts w:asciiTheme="majorBidi" w:hAnsiTheme="majorBidi" w:cstheme="majorBidi"/>
+          <w:color w:val="000000" w:themeColor="text1"/>
+          <w:sz w:val="24"/>
+          <w:szCs w:val="24"/>
+        </w:rPr>
+        <w:t xml:space="preserve"> on the main class computer that is connected to the scanning device. If the professor wants to take the attendance on his personal device he will need to install the product and connect the scanning device, but the problem is the type of data base that has all the students information which is </w:t>
+      </w:r>
+      <w:r>
+        <w:rPr>
+          <w:rFonts w:asciiTheme="majorBidi" w:hAnsiTheme="majorBidi" w:cstheme="majorBidi"/>
+          <w:color w:val="222222"/>
+          <w:sz w:val="24"/>
+          <w:szCs w:val="24"/>
+          <w:shd w:val="clear" w:color="auto" w:fill="FFFFFF"/>
+        </w:rPr>
+        <w:t>necessary</w:t>
+      </w:r>
+      <w:r>
+        <w:rPr>
+          <w:rFonts w:asciiTheme="majorBidi" w:hAnsiTheme="majorBidi" w:cstheme="majorBidi"/>
+          <w:color w:val="000000" w:themeColor="text1"/>
+          <w:sz w:val="24"/>
+          <w:szCs w:val="24"/>
+        </w:rPr>
+        <w:t xml:space="preserve"> to the product is SQL </w:t>
+      </w:r>
+      <w:r>
+        <w:rPr>
+          <w:rFonts w:asciiTheme="majorBidi" w:hAnsiTheme="majorBidi" w:cstheme="majorBidi"/>
+          <w:color w:val="000000" w:themeColor="text1"/>
+          <w:sz w:val="24"/>
+          <w:szCs w:val="24"/>
+        </w:rPr>
+        <w:lastRenderedPageBreak/>
+        <w:t xml:space="preserve">which will run on the main class computer. Another </w:t>
+      </w:r>
+      <w:r>
+        <w:rPr>
+          <w:rFonts w:asciiTheme="majorBidi" w:hAnsiTheme="majorBidi" w:cstheme="majorBidi"/>
+          <w:color w:val="000000" w:themeColor="text1"/>
+          <w:sz w:val="24"/>
+          <w:szCs w:val="24"/>
+        </w:rPr>
+        <w:t>assumption</w:t>
+      </w:r>
+      <w:r>
+        <w:rPr>
+          <w:rFonts w:asciiTheme="majorBidi" w:hAnsiTheme="majorBidi" w:cstheme="majorBidi"/>
+          <w:color w:val="000000" w:themeColor="text1"/>
+          <w:sz w:val="24"/>
+          <w:szCs w:val="24"/>
+        </w:rPr>
+        <w:t xml:space="preserve"> is that the system will always save the attendance on the same </w:t>
+      </w:r>
+      <w:r>
+        <w:rPr>
+          <w:rFonts w:asciiTheme="majorBidi" w:hAnsiTheme="majorBidi" w:cstheme="majorBidi"/>
+          <w:color w:val="000000" w:themeColor="text1"/>
+          <w:sz w:val="24"/>
+          <w:szCs w:val="24"/>
+        </w:rPr>
+        <w:t>excel</w:t>
+      </w:r>
+      <w:r>
+        <w:rPr>
+          <w:rFonts w:asciiTheme="majorBidi" w:hAnsiTheme="majorBidi" w:cstheme="majorBidi"/>
+          <w:color w:val="000000" w:themeColor="text1"/>
+          <w:sz w:val="24"/>
+          <w:szCs w:val="24"/>
+        </w:rPr>
+        <w:t xml:space="preserve"> file deleting it or changing it may cause problems.</w:t>
+      </w:r>
+    </w:p>
+    <w:p>
+      <w:pPr>
+        <w:pStyle w:val="BodyText"/>
+        <w:jc w:val="both"/>
+      </w:pPr>
+      <w:bookmarkStart w:id="24" w:name="_GoBack"/>
       <w:bookmarkEnd w:id="24"/>
-    </w:p>
-    <w:p>
-      <w:pPr>
-        <w:pStyle w:val="BodyText"/>
-        <w:jc w:val="both"/>
-      </w:pPr>
-      <w:r>
-        <w:t>This subsection of the SRS should list each of the factors that affect the requirements stated in the SRS. These factors are not design constraints on the software but are, rather, any changes to them that can affect the requirements in the SRS. For example, an assumption might be that a specific operating system will be available on the hardware designated for the software product. If, in fact, the operating system is not available, the SRS would then have to change accordingly.</w:t>
-      </w:r>
     </w:p>
     <w:p>
       <w:pPr>
@@ -2208,7 +2343,6 @@
       <w:bookmarkStart w:id="25" w:name="_Toc506458783"/>
       <w:bookmarkStart w:id="26" w:name="_Toc13066211"/>
       <w:r>
-        <w:lastRenderedPageBreak/>
         <w:t>3. Specific Requirements</w:t>
       </w:r>
       <w:bookmarkEnd w:id="25"/>
@@ -2493,6 +2627,7 @@
         <w:jc w:val="both"/>
       </w:pPr>
       <w:r>
+        <w:lastRenderedPageBreak/>
         <w:t>3.2.1.4 Outputs</w:t>
       </w:r>
     </w:p>
@@ -2524,7 +2659,6 @@
         <w:jc w:val="both"/>
       </w:pPr>
       <w:r>
-        <w:lastRenderedPageBreak/>
         <w:t>…</w:t>
       </w:r>
     </w:p>
@@ -4164,6 +4298,7 @@
     <w:lsdException w:name="HTML Sample" w:semiHidden="1" w:unhideWhenUsed="1"/>
     <w:lsdException w:name="HTML Typewriter" w:semiHidden="1" w:unhideWhenUsed="1"/>
     <w:lsdException w:name="HTML Variable" w:semiHidden="1" w:unhideWhenUsed="1"/>
+    <w:lsdException w:name="Normal Table" w:semiHidden="1" w:unhideWhenUsed="1"/>
     <w:lsdException w:name="annotation subject" w:semiHidden="1" w:unhideWhenUsed="1"/>
     <w:lsdException w:name="No List" w:semiHidden="1" w:unhideWhenUsed="1"/>
     <w:lsdException w:name="Outline List 1" w:semiHidden="1" w:unhideWhenUsed="1"/>
@@ -4206,8 +4341,11 @@
     <w:lsdException w:name="Table Contemporary" w:semiHidden="1" w:unhideWhenUsed="1"/>
     <w:lsdException w:name="Table Elegant" w:semiHidden="1" w:unhideWhenUsed="1"/>
     <w:lsdException w:name="Table Professional" w:semiHidden="1" w:unhideWhenUsed="1"/>
+    <w:lsdException w:name="Table Subtle 1" w:semiHidden="1" w:unhideWhenUsed="1"/>
     <w:lsdException w:name="Table Subtle 2" w:semiHidden="1" w:unhideWhenUsed="1"/>
     <w:lsdException w:name="Table Web 1" w:semiHidden="1" w:unhideWhenUsed="1"/>
+    <w:lsdException w:name="Table Web 2" w:semiHidden="1" w:unhideWhenUsed="1"/>
+    <w:lsdException w:name="Table Web 3" w:semiHidden="1" w:unhideWhenUsed="1"/>
     <w:lsdException w:name="Balloon Text" w:semiHidden="1" w:unhideWhenUsed="1"/>
     <w:lsdException w:name="Table Grid" w:uiPriority="59"/>
     <w:lsdException w:name="Table Theme" w:semiHidden="1" w:unhideWhenUsed="1"/>
@@ -5097,7 +5235,7 @@
 </file>
 
 <file path=customXml/itemProps1.xml><?xml version="1.0" encoding="utf-8"?>
-<ds:datastoreItem xmlns:ds="http://schemas.openxmlformats.org/officeDocument/2006/customXml" ds:itemID="{BE6740A7-0342-4083-AA5D-00FC03E678F6}">
+<ds:datastoreItem xmlns:ds="http://schemas.openxmlformats.org/officeDocument/2006/customXml" ds:itemID="{434D9AAA-7EA0-4439-ACBE-6BAA74B840AC}">
   <ds:schemaRefs>
     <ds:schemaRef ds:uri="http://schemas.openxmlformats.org/officeDocument/2006/bibliography"/>
   </ds:schemaRefs>

</xml_diff>

<commit_message>
project phase 1 sections:(2.1),(2.2),(2.4)
</commit_message>
<xml_diff>
--- a/ProjectPhases/Project-Phase-00-CS310-F-171.docx
+++ b/ProjectPhases/Project-Phase-00-CS310-F-171.docx
@@ -1548,7 +1548,23 @@
         <w:jc w:val="both"/>
       </w:pPr>
       <w:r>
-        <w:t>The introduction to the Software Requirement Specification (SRS) document should provide an overview of the complete SRS document.  While writing this document please remember that this document should contain all of the information needed by a software engineer to adequately design and implement the software product described by the requirements listed in this document.   (Note: the following subsection annotates are largely taken  from the IEEE Guide to SRS).</w:t>
+        <w:t xml:space="preserve">The introduction to the Software Requirement Specification (SRS) document should provide an overview of the complete SRS document.  While writing this document please remember that this document should contain </w:t>
+      </w:r>
+      <w:proofErr w:type="gramStart"/>
+      <w:r>
+        <w:t>all of</w:t>
+      </w:r>
+      <w:proofErr w:type="gramEnd"/>
+      <w:r>
+        <w:t xml:space="preserve"> the information needed by a software engineer to adequately design and implement the software product described by the requirements listed in this document.   (Note: the following subsection annotates are largely </w:t>
+      </w:r>
+      <w:proofErr w:type="gramStart"/>
+      <w:r>
+        <w:t>taken  from</w:t>
+      </w:r>
+      <w:proofErr w:type="gramEnd"/>
+      <w:r>
+        <w:t xml:space="preserve"> the IEEE Guide to SRS).</w:t>
       </w:r>
     </w:p>
     <w:p>
@@ -1577,8 +1593,16 @@
         <w:rPr>
           <w:i/>
         </w:rPr>
-        <w:t>What is the purpose of this SRS and the (intended) audience for which it is written.</w:t>
-      </w:r>
+        <w:t xml:space="preserve">What is the purpose of this SRS and the (intended) audience for which it is </w:t>
+      </w:r>
+      <w:proofErr w:type="gramStart"/>
+      <w:r>
+        <w:rPr>
+          <w:i/>
+        </w:rPr>
+        <w:t>written.</w:t>
+      </w:r>
+      <w:proofErr w:type="gramEnd"/>
     </w:p>
     <w:p>
       <w:pPr>
@@ -1715,7 +1739,21 @@
         <w:rPr>
           <w:i/>
         </w:rPr>
-        <w:t xml:space="preserve">(b) Be consistent with similar statements in higher-level specifications (for example, the System Requirement Specification) , if they </w:t>
+        <w:t>(b) Be consistent with similar statements in higher-level specifications (for example, the System Requirement Specification</w:t>
+      </w:r>
+      <w:proofErr w:type="gramStart"/>
+      <w:r>
+        <w:rPr>
+          <w:i/>
+        </w:rPr>
+        <w:t>) ,</w:t>
+      </w:r>
+      <w:proofErr w:type="gramEnd"/>
+      <w:r>
+        <w:rPr>
+          <w:i/>
+        </w:rPr>
+        <w:t xml:space="preserve"> if they </w:t>
       </w:r>
       <w:proofErr w:type="spellStart"/>
       <w:r>
@@ -1983,8 +2021,9 @@
           <w:sz w:val="24"/>
           <w:szCs w:val="24"/>
         </w:rPr>
-        <w:t xml:space="preserve"> many affecting factors that will make it hard to implement. One of the factors is how and where to store students and professors information for the system to use and do its functions. Another factor is the scanning device that will be used to scan students badges and sending the information to the main class computer to mark attendance. And the system interface that will store and display the attended and absent students. The system h</w:t>
-      </w:r>
+        <w:t xml:space="preserve"> many affecting factors that will make it hard to implement. One of the factors is how and where to store students and </w:t>
+      </w:r>
+      <w:proofErr w:type="gramStart"/>
       <w:r>
         <w:rPr>
           <w:rFonts w:asciiTheme="majorBidi" w:hAnsiTheme="majorBidi" w:cstheme="majorBidi"/>
@@ -1992,8 +2031,9 @@
           <w:sz w:val="24"/>
           <w:szCs w:val="24"/>
         </w:rPr>
-        <w:t>as</w:t>
-      </w:r>
+        <w:t>professors</w:t>
+      </w:r>
+      <w:proofErr w:type="gramEnd"/>
       <w:r>
         <w:rPr>
           <w:rFonts w:asciiTheme="majorBidi" w:hAnsiTheme="majorBidi" w:cstheme="majorBidi"/>
@@ -2001,8 +2041,9 @@
           <w:sz w:val="24"/>
           <w:szCs w:val="24"/>
         </w:rPr>
-        <w:t xml:space="preserve"> constraints on the students information, so every badge scanned the system will validate these constraints</w:t>
-      </w:r>
+        <w:t xml:space="preserve"> information for the system to use and do its functions. Another factor is the scanning device that will be used to scan </w:t>
+      </w:r>
+      <w:proofErr w:type="gramStart"/>
       <w:r>
         <w:rPr>
           <w:rFonts w:asciiTheme="majorBidi" w:hAnsiTheme="majorBidi" w:cstheme="majorBidi"/>
@@ -2010,8 +2051,9 @@
           <w:sz w:val="24"/>
           <w:szCs w:val="24"/>
         </w:rPr>
-        <w:t xml:space="preserve"> f</w:t>
-      </w:r>
+        <w:t>students</w:t>
+      </w:r>
+      <w:proofErr w:type="gramEnd"/>
       <w:r>
         <w:rPr>
           <w:rFonts w:asciiTheme="majorBidi" w:hAnsiTheme="majorBidi" w:cstheme="majorBidi"/>
@@ -2019,7 +2061,7 @@
           <w:sz w:val="24"/>
           <w:szCs w:val="24"/>
         </w:rPr>
-        <w:t xml:space="preserve">rom the information received </w:t>
+        <w:t xml:space="preserve"> badges and sending the information to the main class computer to mark attendance. And the system interface that will store and display the attended and absent students. The system h</w:t>
       </w:r>
       <w:r>
         <w:rPr>
@@ -2028,7 +2070,7 @@
           <w:sz w:val="24"/>
           <w:szCs w:val="24"/>
         </w:rPr>
-        <w:t>on by</w:t>
+        <w:t>as</w:t>
       </w:r>
       <w:r>
         <w:rPr>
@@ -2037,6 +2079,62 @@
           <w:sz w:val="24"/>
           <w:szCs w:val="24"/>
         </w:rPr>
+        <w:t xml:space="preserve"> constraints on the </w:t>
+      </w:r>
+      <w:proofErr w:type="gramStart"/>
+      <w:r>
+        <w:rPr>
+          <w:rFonts w:asciiTheme="majorBidi" w:hAnsiTheme="majorBidi" w:cstheme="majorBidi"/>
+          <w:color w:val="000000" w:themeColor="text1"/>
+          <w:sz w:val="24"/>
+          <w:szCs w:val="24"/>
+        </w:rPr>
+        <w:t>students</w:t>
+      </w:r>
+      <w:proofErr w:type="gramEnd"/>
+      <w:r>
+        <w:rPr>
+          <w:rFonts w:asciiTheme="majorBidi" w:hAnsiTheme="majorBidi" w:cstheme="majorBidi"/>
+          <w:color w:val="000000" w:themeColor="text1"/>
+          <w:sz w:val="24"/>
+          <w:szCs w:val="24"/>
+        </w:rPr>
+        <w:t xml:space="preserve"> information, so every badge scanned the system will validate these constraints</w:t>
+      </w:r>
+      <w:r>
+        <w:rPr>
+          <w:rFonts w:asciiTheme="majorBidi" w:hAnsiTheme="majorBidi" w:cstheme="majorBidi"/>
+          <w:color w:val="000000" w:themeColor="text1"/>
+          <w:sz w:val="24"/>
+          <w:szCs w:val="24"/>
+        </w:rPr>
+        <w:t xml:space="preserve"> f</w:t>
+      </w:r>
+      <w:r>
+        <w:rPr>
+          <w:rFonts w:asciiTheme="majorBidi" w:hAnsiTheme="majorBidi" w:cstheme="majorBidi"/>
+          <w:color w:val="000000" w:themeColor="text1"/>
+          <w:sz w:val="24"/>
+          <w:szCs w:val="24"/>
+        </w:rPr>
+        <w:t xml:space="preserve">rom the information received </w:t>
+      </w:r>
+      <w:r>
+        <w:rPr>
+          <w:rFonts w:asciiTheme="majorBidi" w:hAnsiTheme="majorBidi" w:cstheme="majorBidi"/>
+          <w:color w:val="000000" w:themeColor="text1"/>
+          <w:sz w:val="24"/>
+          <w:szCs w:val="24"/>
+        </w:rPr>
+        <w:t>on by</w:t>
+      </w:r>
+      <w:r>
+        <w:rPr>
+          <w:rFonts w:asciiTheme="majorBidi" w:hAnsiTheme="majorBidi" w:cstheme="majorBidi"/>
+          <w:color w:val="000000" w:themeColor="text1"/>
+          <w:sz w:val="24"/>
+          <w:szCs w:val="24"/>
+        </w:rPr>
         <w:t xml:space="preserve"> the scanning device.</w:t>
       </w:r>
     </w:p>
@@ -2056,43 +2154,195 @@
     </w:p>
     <w:p>
       <w:pPr>
-        <w:bidi w:val="0"/>
-        <w:jc w:val="both"/>
-        <w:rPr>
-          <w:i/>
-        </w:rPr>
-      </w:pPr>
-      <w:r>
-        <w:rPr>
-          <w:i/>
-        </w:rPr>
-        <w:t>This subsection of the SRS puts the product into perspective with other related products or</w:t>
-      </w:r>
-    </w:p>
-    <w:p>
-      <w:pPr>
-        <w:bidi w:val="0"/>
-        <w:jc w:val="both"/>
-        <w:rPr>
-          <w:i/>
-        </w:rPr>
-      </w:pPr>
-      <w:r>
-        <w:rPr>
-          <w:i/>
-        </w:rPr>
-        <w:t>projects.  (See the IEEE Guide to SRS for more details).</w:t>
-      </w:r>
-    </w:p>
-    <w:p>
-      <w:pPr>
         <w:pStyle w:val="Heading2"/>
         <w:bidi w:val="0"/>
-        <w:jc w:val="both"/>
+        <w:rPr>
+          <w:rFonts w:asciiTheme="majorBidi" w:hAnsiTheme="majorBidi"/>
+          <w:b w:val="0"/>
+          <w:bCs w:val="0"/>
+          <w:noProof/>
+          <w:color w:val="auto"/>
+          <w:sz w:val="24"/>
+          <w:szCs w:val="24"/>
+        </w:rPr>
       </w:pPr>
       <w:bookmarkStart w:id="16" w:name="_Toc506458779"/>
       <w:bookmarkStart w:id="17" w:name="_Toc13066207"/>
       <w:r>
+        <w:rPr>
+          <w:rFonts w:asciiTheme="majorBidi" w:hAnsiTheme="majorBidi"/>
+          <w:b w:val="0"/>
+          <w:bCs w:val="0"/>
+          <w:noProof/>
+          <w:color w:val="auto"/>
+          <w:sz w:val="24"/>
+          <w:szCs w:val="24"/>
+        </w:rPr>
+        <w:t>The</w:t>
+      </w:r>
+      <w:r>
+        <w:rPr>
+          <w:rFonts w:asciiTheme="majorBidi" w:hAnsiTheme="majorBidi"/>
+          <w:b w:val="0"/>
+          <w:bCs w:val="0"/>
+          <w:color w:val="auto"/>
+          <w:sz w:val="24"/>
+          <w:szCs w:val="24"/>
+        </w:rPr>
+        <w:t xml:space="preserve"> Students Attendance Tracking System (SATS) </w:t>
+      </w:r>
+      <w:r>
+        <w:rPr>
+          <w:rFonts w:asciiTheme="majorBidi" w:hAnsiTheme="majorBidi"/>
+          <w:b w:val="0"/>
+          <w:bCs w:val="0"/>
+          <w:noProof/>
+          <w:color w:val="auto"/>
+          <w:sz w:val="24"/>
+          <w:szCs w:val="24"/>
+        </w:rPr>
+        <w:t>is a System. The system is linked to the scanning device, the database, the Excel file, and the software used by professors. The system provides a secure environment for all information of students and for storing and retrieving the information, it’s a faster way to attend the students, and saving lecture time.</w:t>
+      </w:r>
+    </w:p>
+    <w:p>
+      <w:pPr>
+        <w:bidi w:val="0"/>
+      </w:pPr>
+      <w:r>
+        <w:rPr>
+          <w:rFonts w:asciiTheme="majorBidi" w:hAnsiTheme="majorBidi" w:cstheme="majorBidi"/>
+          <w:b/>
+          <w:bCs/>
+          <w:noProof/>
+          <w:color w:val="4F81BD" w:themeColor="accent1"/>
+          <w:sz w:val="24"/>
+          <w:szCs w:val="24"/>
+        </w:rPr>
+        <w:pict w14:anchorId="3F214252">
+          <v:rect id="Rectangle 4" o:spid="_x0000_s1028" style="position:absolute;margin-left:247pt;margin-top:9.95pt;width:110.15pt;height:43.5pt;z-index:251661312;visibility:visible;mso-wrap-style:square;mso-wrap-distance-left:9pt;mso-wrap-distance-top:0;mso-wrap-distance-right:9pt;mso-wrap-distance-bottom:0;mso-position-horizontal-relative:text;mso-position-vertical-relative:text;v-text-anchor:middle" o:gfxdata="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" fillcolor="#9bbb59 [3206]" strokecolor="#4e6128 [1606]" strokeweight="2pt">
+            <v:textbox>
+              <w:txbxContent>
+                <w:p>
+                  <w:pPr>
+                    <w:jc w:val="center"/>
+                  </w:pPr>
+                  <w:r>
+                    <w:t>Excel</w:t>
+                  </w:r>
+                </w:p>
+              </w:txbxContent>
+            </v:textbox>
+          </v:rect>
+        </w:pict>
+      </w:r>
+      <w:r>
+        <w:rPr>
+          <w:noProof/>
+        </w:rPr>
+        <w:pict w14:anchorId="4F5BA691">
+          <v:shapetype id="_x0000_t13" coordsize="21600,21600" o:spt="13" adj="16200,5400" path="m@0,l@0@1,0@1,0@2@0@2@0,21600,21600,10800xe">
+            <v:stroke joinstyle="miter"/>
+            <v:formulas>
+              <v:f eqn="val #0"/>
+              <v:f eqn="val #1"/>
+              <v:f eqn="sum height 0 #1"/>
+              <v:f eqn="sum 10800 0 #1"/>
+              <v:f eqn="sum width 0 #0"/>
+              <v:f eqn="prod @4 @3 10800"/>
+              <v:f eqn="sum width 0 @5"/>
+            </v:formulas>
+            <v:path o:connecttype="custom" o:connectlocs="@0,0;0,10800;@0,21600;21600,10800" o:connectangles="270,180,90,0" textboxrect="0,@1,@6,@2"/>
+            <v:handles>
+              <v:h position="#0,#1" xrange="0,21600" yrange="0,10800"/>
+            </v:handles>
+          </v:shapetype>
+          <v:shape id="_x0000_s1031" type="#_x0000_t13" style="position:absolute;margin-left:227.05pt;margin-top:19.3pt;width:26.35pt;height:26.35pt;z-index:251663360;visibility:visible;mso-wrap-style:square;mso-wrap-distance-left:9pt;mso-wrap-distance-top:0;mso-wrap-distance-right:9pt;mso-wrap-distance-bottom:0;mso-position-horizontal-relative:text;mso-position-vertical-relative:text;v-text-anchor:middle" o:gfxdata="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" adj="10800" fillcolor="#4f81bd [3204]" strokecolor="#243f60 [1604]" strokeweight="2pt"/>
+        </w:pict>
+      </w:r>
+      <w:r>
+        <w:rPr>
+          <w:rFonts w:asciiTheme="majorBidi" w:hAnsiTheme="majorBidi" w:cstheme="majorBidi"/>
+          <w:noProof/>
+        </w:rPr>
+        <w:pict w14:anchorId="4F5BA691">
+          <v:shape id="Arrow: Right 5" o:spid="_x0000_s1030" type="#_x0000_t13" style="position:absolute;margin-left:105.8pt;margin-top:18.05pt;width:26.35pt;height:26.35pt;z-index:251662336;visibility:visible;mso-wrap-style:square;mso-wrap-distance-left:9pt;mso-wrap-distance-top:0;mso-wrap-distance-right:9pt;mso-wrap-distance-bottom:0;mso-position-horizontal-relative:text;mso-position-vertical-relative:text;v-text-anchor:middle" o:gfxdata="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" adj="10800" fillcolor="#4f81bd [3204]" strokecolor="#243f60 [1604]" strokeweight="2pt"/>
+        </w:pict>
+      </w:r>
+      <w:r>
+        <w:rPr>
+          <w:rFonts w:asciiTheme="majorBidi" w:hAnsiTheme="majorBidi" w:cstheme="majorBidi"/>
+          <w:b/>
+          <w:bCs/>
+          <w:noProof/>
+          <w:color w:val="4F81BD" w:themeColor="accent1"/>
+          <w:sz w:val="24"/>
+          <w:szCs w:val="24"/>
+        </w:rPr>
+        <w:pict w14:anchorId="79FA07D2">
+          <v:rect id="Rectangle 3" o:spid="_x0000_s1027" style="position:absolute;margin-left:125.45pt;margin-top:9.95pt;width:110.1pt;height:43.5pt;z-index:251660288;visibility:visible;mso-wrap-style:square;mso-wrap-distance-left:9pt;mso-wrap-distance-top:0;mso-wrap-distance-right:9pt;mso-wrap-distance-bottom:0;mso-position-horizontal-relative:text;mso-position-vertical-relative:text;v-text-anchor:middle" o:gfxdata="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" fillcolor="#9bbb59 [3206]" strokecolor="#4e6128 [1606]" strokeweight="2pt">
+            <v:textbox>
+              <w:txbxContent>
+                <w:p>
+                  <w:pPr>
+                    <w:jc w:val="center"/>
+                  </w:pPr>
+                  <w:r>
+                    <w:t>Database</w:t>
+                  </w:r>
+                </w:p>
+              </w:txbxContent>
+            </v:textbox>
+          </v:rect>
+        </w:pict>
+      </w:r>
+      <w:r>
+        <w:rPr>
+          <w:rFonts w:asciiTheme="majorBidi" w:hAnsiTheme="majorBidi" w:cstheme="majorBidi"/>
+          <w:b/>
+          <w:bCs/>
+          <w:noProof/>
+          <w:color w:val="4F81BD" w:themeColor="accent1"/>
+          <w:sz w:val="24"/>
+          <w:szCs w:val="24"/>
+        </w:rPr>
+        <w:pict w14:anchorId="5B03E2D1">
+          <v:rect id="Rectangle 2" o:spid="_x0000_s1026" style="position:absolute;margin-left:4.65pt;margin-top:9.2pt;width:110.1pt;height:43.5pt;z-index:251658240;visibility:visible;mso-wrap-style:square;mso-wrap-distance-left:9pt;mso-wrap-distance-top:0;mso-wrap-distance-right:9pt;mso-wrap-distance-bottom:0;mso-position-horizontal-relative:text;mso-position-vertical-relative:text;v-text-anchor:middle" o:gfxdata="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" fillcolor="#9bbb59 [3206]" strokecolor="#4e6128 [1606]" strokeweight="2pt">
+            <v:textbox>
+              <w:txbxContent>
+                <w:p>
+                  <w:pPr>
+                    <w:jc w:val="center"/>
+                  </w:pPr>
+                  <w:r>
+                    <w:t>Scanning Device</w:t>
+                  </w:r>
+                </w:p>
+              </w:txbxContent>
+            </v:textbox>
+          </v:rect>
+        </w:pict>
+      </w:r>
+    </w:p>
+    <w:p>
+      <w:pPr>
+        <w:bidi w:val="0"/>
+      </w:pPr>
+    </w:p>
+    <w:p>
+      <w:pPr>
+        <w:bidi w:val="0"/>
+        <w:rPr>
+          <w:rFonts w:asciiTheme="majorBidi" w:hAnsiTheme="majorBidi" w:cstheme="majorBidi"/>
+        </w:rPr>
+      </w:pPr>
+    </w:p>
+    <w:p>
+      <w:pPr>
+        <w:pStyle w:val="Heading2"/>
+        <w:bidi w:val="0"/>
+        <w:jc w:val="both"/>
+      </w:pPr>
+      <w:r>
         <w:t>2.2 Product Functions</w:t>
       </w:r>
       <w:bookmarkEnd w:id="16"/>
@@ -2100,11 +2350,31 @@
     </w:p>
     <w:p>
       <w:pPr>
-        <w:pStyle w:val="BodyText"/>
-        <w:jc w:val="both"/>
-      </w:pPr>
-      <w:r>
-        <w:t xml:space="preserve">This subsection of the SRS should provide a summary of the functions that the software will perform. </w:t>
+        <w:jc w:val="right"/>
+        <w:rPr>
+          <w:rFonts w:asciiTheme="majorBidi" w:hAnsiTheme="majorBidi" w:cstheme="majorBidi"/>
+          <w:sz w:val="24"/>
+          <w:szCs w:val="24"/>
+        </w:rPr>
+      </w:pPr>
+      <w:bookmarkStart w:id="18" w:name="_Toc506458780"/>
+      <w:bookmarkStart w:id="19" w:name="_Toc13066208"/>
+      <w:r>
+        <w:rPr>
+          <w:rFonts w:asciiTheme="majorBidi" w:hAnsiTheme="majorBidi" w:cstheme="majorBidi"/>
+          <w:noProof/>
+          <w:sz w:val="24"/>
+          <w:szCs w:val="24"/>
+        </w:rPr>
+        <w:t>The</w:t>
+      </w:r>
+      <w:r>
+        <w:rPr>
+          <w:rFonts w:asciiTheme="majorBidi" w:hAnsiTheme="majorBidi" w:cstheme="majorBidi"/>
+          <w:sz w:val="24"/>
+          <w:szCs w:val="24"/>
+        </w:rPr>
+        <w:t xml:space="preserve"> Students Attendance Tracking System (SATS) will allow professors to take attends in the class fast and effectively. After the professor start the system it will allow students to scan their badges using the scanning device. The system will retrieve information from scanning device and compare it with the database. The system will know if student is assigned in the course. The system will attend students and record their time of scan and mark them late if they are late and store it in the Excel file. The Excel file will be organizing in specific format to make sure it's clear for the professor to check it when needed. The system will stop taken attends when the professor issues stop command.</w:t>
       </w:r>
     </w:p>
     <w:p>
@@ -2113,8 +2383,6 @@
         <w:bidi w:val="0"/>
         <w:jc w:val="both"/>
       </w:pPr>
-      <w:bookmarkStart w:id="18" w:name="_Toc506458780"/>
-      <w:bookmarkStart w:id="19" w:name="_Toc13066208"/>
       <w:r>
         <w:t>2.3 User Characteristics</w:t>
       </w:r>
@@ -2172,7 +2440,16 @@
           <w:color w:val="000000" w:themeColor="text1"/>
           <w:szCs w:val="24"/>
         </w:rPr>
-        <w:t xml:space="preserve"> the professors and students are none, because the main idea of the product is to make it fast and easy for both the professors and students to take attendance every class.</w:t>
+        <w:t xml:space="preserve"> the professors and students are </w:t>
+      </w:r>
+      <w:r>
+        <w:rPr>
+          <w:rFonts w:asciiTheme="majorBidi" w:hAnsiTheme="majorBidi" w:cstheme="majorBidi"/>
+          <w:color w:val="000000" w:themeColor="text1"/>
+          <w:szCs w:val="24"/>
+        </w:rPr>
+        <w:lastRenderedPageBreak/>
+        <w:t>none, because the main idea of the product is to make it fast and easy for both the professors and students to take attendance every class.</w:t>
       </w:r>
     </w:p>
     <w:p>
@@ -2191,42 +2468,32 @@
     </w:p>
     <w:p>
       <w:pPr>
-        <w:bidi w:val="0"/>
-        <w:jc w:val="both"/>
-        <w:rPr>
-          <w:i/>
-        </w:rPr>
-      </w:pPr>
-      <w:r>
-        <w:rPr>
-          <w:i/>
-        </w:rPr>
-        <w:t>This subsection of the SRS should provide a general description of any other items that will</w:t>
-      </w:r>
-    </w:p>
-    <w:p>
-      <w:pPr>
-        <w:bidi w:val="0"/>
-        <w:jc w:val="both"/>
-        <w:rPr>
-          <w:i/>
-        </w:rPr>
-      </w:pPr>
-      <w:r>
-        <w:rPr>
-          <w:i/>
-        </w:rPr>
-        <w:t>limit the developer’s options for designing the system. (See the IEEE Guide to SRS for a partial list of possible general constraints).</w:t>
-      </w:r>
-    </w:p>
+        <w:jc w:val="right"/>
+        <w:rPr>
+          <w:rFonts w:asciiTheme="majorBidi" w:hAnsiTheme="majorBidi" w:cstheme="majorBidi"/>
+          <w:sz w:val="24"/>
+          <w:szCs w:val="24"/>
+        </w:rPr>
+      </w:pPr>
+      <w:bookmarkStart w:id="22" w:name="_Toc506458782"/>
+      <w:bookmarkStart w:id="23" w:name="_Toc13066210"/>
+      <w:bookmarkStart w:id="24" w:name="_GoBack"/>
+      <w:r>
+        <w:rPr>
+          <w:rFonts w:asciiTheme="majorBidi" w:hAnsiTheme="majorBidi" w:cstheme="majorBidi"/>
+          <w:sz w:val="24"/>
+          <w:szCs w:val="24"/>
+        </w:rPr>
+        <w:t>The system provides access for professors to implement the scanning process for students to scan their badges. The user interface will be intuitive enough so that no training is required. All the information of students will be added by the professors in the database in the beginning of the semester. The database only allows to take student names and IDs and will allow to use characters and numbers only.</w:t>
+      </w:r>
+    </w:p>
+    <w:bookmarkEnd w:id="24"/>
     <w:p>
       <w:pPr>
         <w:pStyle w:val="Heading2"/>
         <w:bidi w:val="0"/>
         <w:jc w:val="both"/>
       </w:pPr>
-      <w:bookmarkStart w:id="22" w:name="_Toc506458782"/>
-      <w:bookmarkStart w:id="23" w:name="_Toc13066210"/>
       <w:r>
         <w:t>2.5 Assumptions and Dependencies</w:t>
       </w:r>
@@ -2235,6 +2502,7 @@
     </w:p>
     <w:p>
       <w:pPr>
+        <w:jc w:val="right"/>
         <w:rPr>
           <w:rFonts w:asciiTheme="majorBidi" w:hAnsiTheme="majorBidi" w:cstheme="majorBidi"/>
           <w:color w:val="000000" w:themeColor="text1"/>
@@ -2277,7 +2545,7 @@
           <w:sz w:val="24"/>
           <w:szCs w:val="24"/>
         </w:rPr>
-        <w:t xml:space="preserve"> to the product is SQL </w:t>
+        <w:t xml:space="preserve"> to the product is SQL which will run on the main class computer. Another </w:t>
       </w:r>
       <w:r>
         <w:rPr>
@@ -2286,8 +2554,7 @@
           <w:sz w:val="24"/>
           <w:szCs w:val="24"/>
         </w:rPr>
-        <w:lastRenderedPageBreak/>
-        <w:t xml:space="preserve">which will run on the main class computer. Another </w:t>
+        <w:t>assumption</w:t>
       </w:r>
       <w:r>
         <w:rPr>
@@ -2296,7 +2563,7 @@
           <w:sz w:val="24"/>
           <w:szCs w:val="24"/>
         </w:rPr>
-        <w:t>assumption</w:t>
+        <w:t xml:space="preserve"> is that the system will always save the attendance on the same </w:t>
       </w:r>
       <w:r>
         <w:rPr>
@@ -2305,7 +2572,7 @@
           <w:sz w:val="24"/>
           <w:szCs w:val="24"/>
         </w:rPr>
-        <w:t xml:space="preserve"> is that the system will always save the attendance on the same </w:t>
+        <w:t>excel</w:t>
       </w:r>
       <w:r>
         <w:rPr>
@@ -2314,15 +2581,6 @@
           <w:sz w:val="24"/>
           <w:szCs w:val="24"/>
         </w:rPr>
-        <w:t>excel</w:t>
-      </w:r>
-      <w:r>
-        <w:rPr>
-          <w:rFonts w:asciiTheme="majorBidi" w:hAnsiTheme="majorBidi" w:cstheme="majorBidi"/>
-          <w:color w:val="000000" w:themeColor="text1"/>
-          <w:sz w:val="24"/>
-          <w:szCs w:val="24"/>
-        </w:rPr>
         <w:t xml:space="preserve"> file deleting it or changing it may cause problems.</w:t>
       </w:r>
     </w:p>
@@ -2331,8 +2589,6 @@
         <w:pStyle w:val="BodyText"/>
         <w:jc w:val="both"/>
       </w:pPr>
-      <w:bookmarkStart w:id="24" w:name="_GoBack"/>
-      <w:bookmarkEnd w:id="24"/>
     </w:p>
     <w:p>
       <w:pPr>
@@ -2534,6 +2790,7 @@
       <w:bookmarkStart w:id="31" w:name="_Toc506458786"/>
       <w:bookmarkStart w:id="32" w:name="_Toc13066214"/>
       <w:r>
+        <w:lastRenderedPageBreak/>
         <w:t>3.1.2 Hardware Interfaces</w:t>
       </w:r>
       <w:bookmarkEnd w:id="31"/>
@@ -2627,7 +2884,6 @@
         <w:jc w:val="both"/>
       </w:pPr>
       <w:r>
-        <w:lastRenderedPageBreak/>
         <w:t>3.2.1.4 Outputs</w:t>
       </w:r>
     </w:p>
@@ -2689,7 +2945,15 @@
         <w:jc w:val="both"/>
       </w:pPr>
       <w:r>
-        <w:t xml:space="preserve">Non-functional requirements may exist for the following attributes.  Often these requirements must be achieved at a system-wide level rather than at a unit level.  State the requirements in the following sections in measurable terms (e.g., 95% of transaction shall be processed in less than a second, system downtime may not exceed 1 minute per day, &gt; 30 day MTBF value, </w:t>
+        <w:t xml:space="preserve">Non-functional requirements may exist for the following attributes.  Often these requirements must be achieved at a system-wide level rather than at a unit level.  State the requirements in the following sections in measurable terms (e.g., 95% of transaction shall be processed in less than a second, system downtime may not exceed 1 minute per day, &gt; </w:t>
+      </w:r>
+      <w:proofErr w:type="gramStart"/>
+      <w:r>
+        <w:t>30 day</w:t>
+      </w:r>
+      <w:proofErr w:type="gramEnd"/>
+      <w:r>
+        <w:t xml:space="preserve"> MTBF value, </w:t>
       </w:r>
       <w:proofErr w:type="spellStart"/>
       <w:r>
@@ -5235,7 +5499,7 @@
 </file>
 
 <file path=customXml/itemProps1.xml><?xml version="1.0" encoding="utf-8"?>
-<ds:datastoreItem xmlns:ds="http://schemas.openxmlformats.org/officeDocument/2006/customXml" ds:itemID="{434D9AAA-7EA0-4439-ACBE-6BAA74B840AC}">
+<ds:datastoreItem xmlns:ds="http://schemas.openxmlformats.org/officeDocument/2006/customXml" ds:itemID="{2DEAADB5-D199-4B03-90BE-C46DAA0B00F2}">
   <ds:schemaRefs>
     <ds:schemaRef ds:uri="http://schemas.openxmlformats.org/officeDocument/2006/bibliography"/>
   </ds:schemaRefs>

</xml_diff>

<commit_message>
deleting team member section
</commit_message>
<xml_diff>
--- a/ProjectPhases/Project-Phase-00-CS310-F-171.docx
+++ b/ProjectPhases/Project-Phase-00-CS310-F-171.docx
@@ -1675,19 +1675,7 @@
           <w:sz w:val="23"/>
           <w:shd w:fill="auto" w:val="clear"/>
         </w:rPr>
-        <w:t xml:space="preserve">This section gives a scope description and overview of everything included in this SRS document. Also, the purpose for this document is described and a list of abbreviations and definitions is provided</w:t>
-      </w:r>
-      <w:r>
-        <w:rPr>
-          <w:rFonts w:ascii="Times" w:hAnsi="Times" w:cs="Times" w:eastAsia="Times"/>
-          <w:i/>
-          <w:color w:val="auto"/>
-          <w:spacing w:val="0"/>
-          <w:position w:val="0"/>
-          <w:sz w:val="23"/>
-          <w:shd w:fill="auto" w:val="clear"/>
-        </w:rPr>
-        <w:t xml:space="preserve">.</w:t>
+        <w:t xml:space="preserve">This section gives a scope description and overview of everything included in this SRS document. Also, the purpose for this document is described and a list of abbreviations and definitions is provided.</w:t>
       </w:r>
     </w:p>
     <w:p>
@@ -2028,7 +2016,6 @@
                 <w:spacing w:val="0"/>
                 <w:position w:val="0"/>
                 <w:sz w:val="22"/>
-                <w:shd w:fill="auto" w:val="clear"/>
               </w:rPr>
             </w:pPr>
             <w:r>
@@ -2070,7 +2057,6 @@
                 <w:spacing w:val="0"/>
                 <w:position w:val="0"/>
                 <w:sz w:val="22"/>
-                <w:shd w:fill="auto" w:val="clear"/>
               </w:rPr>
             </w:pPr>
             <w:r>
@@ -2118,7 +2104,6 @@
                 <w:spacing w:val="0"/>
                 <w:position w:val="0"/>
                 <w:sz w:val="22"/>
-                <w:shd w:fill="auto" w:val="clear"/>
               </w:rPr>
             </w:pPr>
             <w:r>
@@ -2160,7 +2145,6 @@
                 <w:spacing w:val="0"/>
                 <w:position w:val="0"/>
                 <w:sz w:val="22"/>
-                <w:shd w:fill="auto" w:val="clear"/>
               </w:rPr>
             </w:pPr>
             <w:r>
@@ -2208,7 +2192,6 @@
                 <w:spacing w:val="0"/>
                 <w:position w:val="0"/>
                 <w:sz w:val="22"/>
-                <w:shd w:fill="auto" w:val="clear"/>
               </w:rPr>
             </w:pPr>
             <w:r>
@@ -2250,7 +2233,6 @@
                 <w:spacing w:val="0"/>
                 <w:position w:val="0"/>
                 <w:sz w:val="22"/>
-                <w:shd w:fill="auto" w:val="clear"/>
               </w:rPr>
             </w:pPr>
             <w:r>
@@ -2298,7 +2280,6 @@
                 <w:spacing w:val="0"/>
                 <w:position w:val="0"/>
                 <w:sz w:val="22"/>
-                <w:shd w:fill="auto" w:val="clear"/>
               </w:rPr>
             </w:pPr>
             <w:r>
@@ -2340,7 +2321,6 @@
                 <w:spacing w:val="0"/>
                 <w:position w:val="0"/>
                 <w:sz w:val="22"/>
-                <w:shd w:fill="auto" w:val="clear"/>
               </w:rPr>
             </w:pPr>
             <w:r>
@@ -3690,7 +3670,7 @@
       <w:pPr>
         <w:numPr>
           <w:ilvl w:val="0"/>
-          <w:numId w:val="54"/>
+          <w:numId w:val="52"/>
         </w:numPr>
         <w:tabs>
           <w:tab w:val="left" w:pos="720" w:leader="none"/>
@@ -3725,7 +3705,7 @@
       <w:pPr>
         <w:numPr>
           <w:ilvl w:val="0"/>
-          <w:numId w:val="54"/>
+          <w:numId w:val="52"/>
         </w:numPr>
         <w:tabs>
           <w:tab w:val="left" w:pos="720" w:leader="none"/>
@@ -3760,7 +3740,7 @@
       <w:pPr>
         <w:numPr>
           <w:ilvl w:val="0"/>
-          <w:numId w:val="54"/>
+          <w:numId w:val="52"/>
         </w:numPr>
         <w:tabs>
           <w:tab w:val="left" w:pos="720" w:leader="none"/>
@@ -3795,7 +3775,7 @@
       <w:pPr>
         <w:numPr>
           <w:ilvl w:val="0"/>
-          <w:numId w:val="54"/>
+          <w:numId w:val="52"/>
         </w:numPr>
         <w:tabs>
           <w:tab w:val="left" w:pos="720" w:leader="none"/>
@@ -3830,7 +3810,7 @@
       <w:pPr>
         <w:numPr>
           <w:ilvl w:val="0"/>
-          <w:numId w:val="54"/>
+          <w:numId w:val="52"/>
         </w:numPr>
         <w:tabs>
           <w:tab w:val="left" w:pos="720" w:leader="none"/>
@@ -3865,7 +3845,7 @@
       <w:pPr>
         <w:numPr>
           <w:ilvl w:val="0"/>
-          <w:numId w:val="54"/>
+          <w:numId w:val="52"/>
         </w:numPr>
         <w:tabs>
           <w:tab w:val="left" w:pos="720" w:leader="none"/>
@@ -3900,7 +3880,7 @@
       <w:pPr>
         <w:numPr>
           <w:ilvl w:val="0"/>
-          <w:numId w:val="54"/>
+          <w:numId w:val="52"/>
         </w:numPr>
         <w:tabs>
           <w:tab w:val="left" w:pos="720" w:leader="none"/>
@@ -3935,7 +3915,7 @@
       <w:pPr>
         <w:numPr>
           <w:ilvl w:val="0"/>
-          <w:numId w:val="54"/>
+          <w:numId w:val="52"/>
         </w:numPr>
         <w:tabs>
           <w:tab w:val="left" w:pos="720" w:leader="none"/>
@@ -4784,11 +4764,39 @@
     </w:p>
     <w:p>
       <w:pPr>
+        <w:spacing w:before="0" w:after="200" w:line="276"/>
+        <w:ind w:right="0" w:left="0" w:firstLine="0"/>
+        <w:jc w:val="both"/>
+        <w:rPr>
+          <w:rFonts w:ascii="Calibri" w:hAnsi="Calibri" w:cs="Calibri" w:eastAsia="Calibri"/>
+          <w:i/>
+          <w:color w:val="auto"/>
+          <w:spacing w:val="0"/>
+          <w:position w:val="0"/>
+          <w:sz w:val="22"/>
+          <w:shd w:fill="auto" w:val="clear"/>
+        </w:rPr>
+      </w:pPr>
+      <w:r>
+        <w:rPr>
+          <w:rFonts w:ascii="Calibri" w:hAnsi="Calibri" w:cs="Calibri" w:eastAsia="Calibri"/>
+          <w:i/>
+          <w:color w:val="auto"/>
+          <w:spacing w:val="0"/>
+          <w:position w:val="0"/>
+          <w:sz w:val="22"/>
+          <w:shd w:fill="auto" w:val="clear"/>
+        </w:rPr>
+        <w:t xml:space="preserve">. </w:t>
+      </w:r>
+    </w:p>
+    <w:p>
+      <w:pPr>
         <w:keepNext w:val="true"/>
         <w:keepLines w:val="true"/>
         <w:spacing w:before="480" w:after="0" w:line="276"/>
         <w:ind w:right="0" w:left="0" w:firstLine="0"/>
-        <w:jc w:val="both"/>
+        <w:jc w:val="left"/>
         <w:rPr>
           <w:rFonts w:ascii="Cambria" w:hAnsi="Cambria" w:cs="Cambria" w:eastAsia="Cambria"/>
           <w:b/>
@@ -4809,101 +4817,7 @@
           <w:sz w:val="28"/>
           <w:shd w:fill="auto" w:val="clear"/>
         </w:rPr>
-        <w:t xml:space="preserve">5</w:t>
-      </w:r>
-      <w:r>
-        <w:rPr>
-          <w:rFonts w:ascii="Cambria" w:hAnsi="Cambria" w:cs="Cambria" w:eastAsia="Cambria"/>
-          <w:b/>
-          <w:color w:val="365F91"/>
-          <w:spacing w:val="0"/>
-          <w:position w:val="0"/>
-          <w:sz w:val="28"/>
-          <w:shd w:fill="auto" w:val="clear"/>
-        </w:rPr>
-        <w:t xml:space="preserve">. Team Members Contributions</w:t>
-      </w:r>
-    </w:p>
-    <w:p>
-      <w:pPr>
-        <w:spacing w:before="0" w:after="200" w:line="276"/>
-        <w:ind w:right="0" w:left="0" w:firstLine="0"/>
-        <w:jc w:val="both"/>
-        <w:rPr>
-          <w:rFonts w:ascii="Calibri" w:hAnsi="Calibri" w:cs="Calibri" w:eastAsia="Calibri"/>
-          <w:i/>
-          <w:color w:val="auto"/>
-          <w:spacing w:val="0"/>
-          <w:position w:val="0"/>
-          <w:sz w:val="22"/>
-          <w:shd w:fill="auto" w:val="clear"/>
-        </w:rPr>
-      </w:pPr>
-      <w:r>
-        <w:rPr>
-          <w:rFonts w:ascii="Calibri" w:hAnsi="Calibri" w:cs="Calibri" w:eastAsia="Calibri"/>
-          <w:i/>
-          <w:color w:val="auto"/>
-          <w:spacing w:val="0"/>
-          <w:position w:val="0"/>
-          <w:sz w:val="22"/>
-          <w:shd w:fill="auto" w:val="clear"/>
-        </w:rPr>
-        <w:t xml:space="preserve">Identify and describe each team member contributions. Hint: use table for clarify team members</w:t>
-      </w:r>
-      <w:r>
-        <w:rPr>
-          <w:rFonts w:ascii="Calibri" w:hAnsi="Calibri" w:cs="Calibri" w:eastAsia="Calibri"/>
-          <w:i/>
-          <w:color w:val="auto"/>
-          <w:spacing w:val="0"/>
-          <w:position w:val="0"/>
-          <w:sz w:val="22"/>
-          <w:shd w:fill="auto" w:val="clear"/>
-        </w:rPr>
-        <w:t xml:space="preserve">’ </w:t>
-      </w:r>
-      <w:r>
-        <w:rPr>
-          <w:rFonts w:ascii="Calibri" w:hAnsi="Calibri" w:cs="Calibri" w:eastAsia="Calibri"/>
-          <w:i/>
-          <w:color w:val="auto"/>
-          <w:spacing w:val="0"/>
-          <w:position w:val="0"/>
-          <w:sz w:val="22"/>
-          <w:shd w:fill="auto" w:val="clear"/>
-        </w:rPr>
-        <w:t xml:space="preserve">roles and activities or tasks assigned to, and contributions. </w:t>
-      </w:r>
-    </w:p>
-    <w:p>
-      <w:pPr>
-        <w:keepNext w:val="true"/>
-        <w:keepLines w:val="true"/>
-        <w:spacing w:before="480" w:after="0" w:line="276"/>
-        <w:ind w:right="0" w:left="0" w:firstLine="0"/>
-        <w:jc w:val="left"/>
-        <w:rPr>
-          <w:rFonts w:ascii="Cambria" w:hAnsi="Cambria" w:cs="Cambria" w:eastAsia="Cambria"/>
-          <w:b/>
-          <w:color w:val="365F91"/>
-          <w:spacing w:val="0"/>
-          <w:position w:val="0"/>
-          <w:sz w:val="28"/>
-          <w:shd w:fill="auto" w:val="clear"/>
-        </w:rPr>
-      </w:pPr>
-      <w:r>
-        <w:rPr>
-          <w:rFonts w:ascii="Cambria" w:hAnsi="Cambria" w:cs="Cambria" w:eastAsia="Cambria"/>
-          <w:b/>
-          <w:color w:val="365F91"/>
-          <w:spacing w:val="0"/>
-          <w:position w:val="0"/>
-          <w:sz w:val="28"/>
-          <w:shd w:fill="auto" w:val="clear"/>
-        </w:rPr>
-        <w:t xml:space="preserve">6</w:t>
+        <w:t xml:space="preserve">4</w:t>
       </w:r>
       <w:r>
         <w:rPr>
@@ -4959,7 +4873,7 @@
       <w:lvlText w:val="•"/>
     </w:lvl>
   </w:abstractNum>
-  <w:num w:numId="54">
+  <w:num w:numId="52">
     <w:abstractNumId w:val="0"/>
   </w:num>
 </w:numbering>

</xml_diff>

<commit_message>
project phase 1 sections: 3.3 updated and added 3 non-functional req.
</commit_message>
<xml_diff>
--- a/ProjectPhases/Project-Phase-00-CS310-F-171.docx
+++ b/ProjectPhases/Project-Phase-00-CS310-F-171.docx
@@ -792,7 +792,49 @@
           <w:sz w:val="23"/>
           <w:szCs w:val="23"/>
         </w:rPr>
-        <w:t>The purpose of this SRS document is to give a detailed description of the requirements for the “Students Attendance Tracking System” (SATS) software. It will illustrate the purpose and complete declaration for the development of system. Also, it will explain what the system  should do and how it will do it. This document is meant to be proposed to a customer for it's approval and a reference for the developing team to build the system.</w:t>
+        <w:t xml:space="preserve">The purpose of this SRS document is to give a detailed description of the requirements for the “Students Attendance Tracking System” (SATS) software. It will illustrate the purpose and complete declaration for the development of system. Also, it will explain what the </w:t>
+      </w:r>
+      <w:proofErr w:type="gramStart"/>
+      <w:r>
+        <w:rPr>
+          <w:rFonts w:asciiTheme="majorBidi" w:eastAsia="Calibri" w:hAnsiTheme="majorBidi" w:cstheme="majorBidi"/>
+          <w:i/>
+          <w:sz w:val="23"/>
+          <w:szCs w:val="23"/>
+        </w:rPr>
+        <w:t>system  should</w:t>
+      </w:r>
+      <w:proofErr w:type="gramEnd"/>
+      <w:r>
+        <w:rPr>
+          <w:rFonts w:asciiTheme="majorBidi" w:eastAsia="Calibri" w:hAnsiTheme="majorBidi" w:cstheme="majorBidi"/>
+          <w:i/>
+          <w:sz w:val="23"/>
+          <w:szCs w:val="23"/>
+        </w:rPr>
+        <w:t xml:space="preserve"> do and how it will do it. This document is meant to be proposed to a customer for </w:t>
+      </w:r>
+      <w:proofErr w:type="spellStart"/>
+      <w:proofErr w:type="gramStart"/>
+      <w:r>
+        <w:rPr>
+          <w:rFonts w:asciiTheme="majorBidi" w:eastAsia="Calibri" w:hAnsiTheme="majorBidi" w:cstheme="majorBidi"/>
+          <w:i/>
+          <w:sz w:val="23"/>
+          <w:szCs w:val="23"/>
+        </w:rPr>
+        <w:t>it's</w:t>
+      </w:r>
+      <w:proofErr w:type="spellEnd"/>
+      <w:proofErr w:type="gramEnd"/>
+      <w:r>
+        <w:rPr>
+          <w:rFonts w:asciiTheme="majorBidi" w:eastAsia="Calibri" w:hAnsiTheme="majorBidi" w:cstheme="majorBidi"/>
+          <w:i/>
+          <w:sz w:val="23"/>
+          <w:szCs w:val="23"/>
+        </w:rPr>
+        <w:t xml:space="preserve"> approval and a reference for the developing team to build the system.</w:t>
       </w:r>
     </w:p>
     <w:p>
@@ -837,14 +879,32 @@
           <w:i/>
           <w:sz w:val="23"/>
         </w:rPr>
-        <w:t xml:space="preserve">This project will improve the students attendance taking process in </w:t>
-      </w:r>
+        <w:t xml:space="preserve">This project will improve the </w:t>
+      </w:r>
+      <w:proofErr w:type="gramStart"/>
       <w:r>
         <w:rPr>
           <w:rFonts w:asciiTheme="majorBidi" w:eastAsia="Times New Roman" w:hAnsiTheme="majorBidi" w:cstheme="majorBidi"/>
           <w:i/>
           <w:sz w:val="23"/>
         </w:rPr>
+        <w:t>students</w:t>
+      </w:r>
+      <w:proofErr w:type="gramEnd"/>
+      <w:r>
+        <w:rPr>
+          <w:rFonts w:asciiTheme="majorBidi" w:eastAsia="Times New Roman" w:hAnsiTheme="majorBidi" w:cstheme="majorBidi"/>
+          <w:i/>
+          <w:sz w:val="23"/>
+        </w:rPr>
+        <w:t xml:space="preserve"> attendance taking process in </w:t>
+      </w:r>
+      <w:r>
+        <w:rPr>
+          <w:rFonts w:asciiTheme="majorBidi" w:eastAsia="Times New Roman" w:hAnsiTheme="majorBidi" w:cstheme="majorBidi"/>
+          <w:i/>
+          <w:sz w:val="23"/>
+        </w:rPr>
         <w:t>universities</w:t>
       </w:r>
       <w:r>
@@ -885,7 +945,25 @@
           <w:i/>
           <w:sz w:val="23"/>
         </w:rPr>
-        <w:t xml:space="preserve"> from such software. It  will keep professors and students focused on learning and not waste their time doing routine </w:t>
+        <w:t xml:space="preserve"> from such software. </w:t>
+      </w:r>
+      <w:proofErr w:type="gramStart"/>
+      <w:r>
+        <w:rPr>
+          <w:rFonts w:asciiTheme="majorBidi" w:eastAsia="Times New Roman" w:hAnsiTheme="majorBidi" w:cstheme="majorBidi"/>
+          <w:i/>
+          <w:sz w:val="23"/>
+        </w:rPr>
+        <w:t>It  will</w:t>
+      </w:r>
+      <w:proofErr w:type="gramEnd"/>
+      <w:r>
+        <w:rPr>
+          <w:rFonts w:asciiTheme="majorBidi" w:eastAsia="Times New Roman" w:hAnsiTheme="majorBidi" w:cstheme="majorBidi"/>
+          <w:i/>
+          <w:sz w:val="23"/>
+        </w:rPr>
+        <w:t xml:space="preserve"> keep professors and students focused on learning and not waste their time doing routine </w:t>
       </w:r>
       <w:r>
         <w:rPr>
@@ -986,14 +1064,32 @@
           <w:i/>
           <w:sz w:val="23"/>
         </w:rPr>
-        <w:t xml:space="preserve"> objectives.  As a system it will have to create a database with  functions to read, write, and </w:t>
-      </w:r>
+        <w:t xml:space="preserve"> objectives.  As a system it will have to create a database </w:t>
+      </w:r>
+      <w:proofErr w:type="gramStart"/>
       <w:r>
         <w:rPr>
           <w:rFonts w:asciiTheme="majorBidi" w:eastAsia="Times New Roman" w:hAnsiTheme="majorBidi" w:cstheme="majorBidi"/>
           <w:i/>
           <w:sz w:val="23"/>
         </w:rPr>
+        <w:t>with  functions</w:t>
+      </w:r>
+      <w:proofErr w:type="gramEnd"/>
+      <w:r>
+        <w:rPr>
+          <w:rFonts w:asciiTheme="majorBidi" w:eastAsia="Times New Roman" w:hAnsiTheme="majorBidi" w:cstheme="majorBidi"/>
+          <w:i/>
+          <w:sz w:val="23"/>
+        </w:rPr>
+        <w:t xml:space="preserve"> to read, write, and </w:t>
+      </w:r>
+      <w:r>
+        <w:rPr>
+          <w:rFonts w:asciiTheme="majorBidi" w:eastAsia="Times New Roman" w:hAnsiTheme="majorBidi" w:cstheme="majorBidi"/>
+          <w:i/>
+          <w:sz w:val="23"/>
+        </w:rPr>
         <w:t>manipulate</w:t>
       </w:r>
       <w:r>
@@ -1002,7 +1098,43 @@
           <w:i/>
           <w:sz w:val="23"/>
         </w:rPr>
-        <w:t xml:space="preserve"> the data. Using Excel file to record students attendance and generate report for professors to view.  Dealing with scan code reader to scan students IDs and setup the device</w:t>
+        <w:t xml:space="preserve"> the data. Using Excel file to record </w:t>
+      </w:r>
+      <w:proofErr w:type="gramStart"/>
+      <w:r>
+        <w:rPr>
+          <w:rFonts w:asciiTheme="majorBidi" w:eastAsia="Times New Roman" w:hAnsiTheme="majorBidi" w:cstheme="majorBidi"/>
+          <w:i/>
+          <w:sz w:val="23"/>
+        </w:rPr>
+        <w:t>students</w:t>
+      </w:r>
+      <w:proofErr w:type="gramEnd"/>
+      <w:r>
+        <w:rPr>
+          <w:rFonts w:asciiTheme="majorBidi" w:eastAsia="Times New Roman" w:hAnsiTheme="majorBidi" w:cstheme="majorBidi"/>
+          <w:i/>
+          <w:sz w:val="23"/>
+        </w:rPr>
+        <w:t xml:space="preserve"> attendance and generate report for professors to view.  Dealing with scan code reader to scan </w:t>
+      </w:r>
+      <w:proofErr w:type="gramStart"/>
+      <w:r>
+        <w:rPr>
+          <w:rFonts w:asciiTheme="majorBidi" w:eastAsia="Times New Roman" w:hAnsiTheme="majorBidi" w:cstheme="majorBidi"/>
+          <w:i/>
+          <w:sz w:val="23"/>
+        </w:rPr>
+        <w:t>students</w:t>
+      </w:r>
+      <w:proofErr w:type="gramEnd"/>
+      <w:r>
+        <w:rPr>
+          <w:rFonts w:asciiTheme="majorBidi" w:eastAsia="Times New Roman" w:hAnsiTheme="majorBidi" w:cstheme="majorBidi"/>
+          <w:i/>
+          <w:sz w:val="23"/>
+        </w:rPr>
+        <w:t xml:space="preserve"> IDs and setup the device</w:t>
       </w:r>
       <w:r>
         <w:rPr>
@@ -1310,7 +1442,29 @@
                 <w:sz w:val="23"/>
                 <w:szCs w:val="23"/>
               </w:rPr>
-              <w:t>Any person who has interaction with the system who is not a developer</w:t>
+              <w:t xml:space="preserve">Any person who </w:t>
+            </w:r>
+            <w:proofErr w:type="gramStart"/>
+            <w:r>
+              <w:rPr>
+                <w:rFonts w:asciiTheme="majorBidi" w:eastAsia="Arial" w:hAnsiTheme="majorBidi" w:cstheme="majorBidi"/>
+                <w:i/>
+                <w:iCs/>
+                <w:sz w:val="23"/>
+                <w:szCs w:val="23"/>
+              </w:rPr>
+              <w:t>has interaction with</w:t>
+            </w:r>
+            <w:proofErr w:type="gramEnd"/>
+            <w:r>
+              <w:rPr>
+                <w:rFonts w:asciiTheme="majorBidi" w:eastAsia="Arial" w:hAnsiTheme="majorBidi" w:cstheme="majorBidi"/>
+                <w:i/>
+                <w:iCs/>
+                <w:sz w:val="23"/>
+                <w:szCs w:val="23"/>
+              </w:rPr>
+              <w:t xml:space="preserve"> the system who is not a developer</w:t>
             </w:r>
           </w:p>
         </w:tc>
@@ -1514,7 +1668,25 @@
           <w:i/>
           <w:sz w:val="23"/>
         </w:rPr>
-        <w:t xml:space="preserve"> in details. As we going </w:t>
+        <w:t xml:space="preserve"> in details. As we </w:t>
+      </w:r>
+      <w:proofErr w:type="gramStart"/>
+      <w:r>
+        <w:rPr>
+          <w:rFonts w:asciiTheme="majorBidi" w:eastAsia="Calibri" w:hAnsiTheme="majorBidi" w:cstheme="majorBidi"/>
+          <w:i/>
+          <w:sz w:val="23"/>
+        </w:rPr>
+        <w:t>going</w:t>
+      </w:r>
+      <w:proofErr w:type="gramEnd"/>
+      <w:r>
+        <w:rPr>
+          <w:rFonts w:asciiTheme="majorBidi" w:eastAsia="Calibri" w:hAnsiTheme="majorBidi" w:cstheme="majorBidi"/>
+          <w:i/>
+          <w:sz w:val="23"/>
+        </w:rPr>
+        <w:t xml:space="preserve"> </w:t>
       </w:r>
       <w:r>
         <w:rPr>
@@ -1713,7 +1885,79 @@
           <w:sz w:val="23"/>
           <w:szCs w:val="23"/>
         </w:rPr>
-        <w:t>The Student Attendance Tracking System (SATS) has many affecting factors that will make it hard to implement. One of the factors is how and where to store students and professors information for the system to use and do its functions. Another factor is the scanning device that will be used to scan students badges and sending the information to the main class computer to mark attendance. And the system interface that will store and display the attended and absent students. The system has constraints on the students information, so every badge scanned the system will validate these constraints from the information received on by the scanning device.</w:t>
+        <w:t xml:space="preserve">The Student Attendance Tracking System (SATS) has many affecting factors that will make it hard to implement. One of the factors is how and where to store students and </w:t>
+      </w:r>
+      <w:proofErr w:type="gramStart"/>
+      <w:r>
+        <w:rPr>
+          <w:rFonts w:asciiTheme="majorBidi" w:eastAsia="Calibri" w:hAnsiTheme="majorBidi" w:cstheme="majorBidi"/>
+          <w:i/>
+          <w:iCs/>
+          <w:color w:val="000000"/>
+          <w:sz w:val="23"/>
+          <w:szCs w:val="23"/>
+        </w:rPr>
+        <w:t>professors</w:t>
+      </w:r>
+      <w:proofErr w:type="gramEnd"/>
+      <w:r>
+        <w:rPr>
+          <w:rFonts w:asciiTheme="majorBidi" w:eastAsia="Calibri" w:hAnsiTheme="majorBidi" w:cstheme="majorBidi"/>
+          <w:i/>
+          <w:iCs/>
+          <w:color w:val="000000"/>
+          <w:sz w:val="23"/>
+          <w:szCs w:val="23"/>
+        </w:rPr>
+        <w:t xml:space="preserve"> information for the system to use and do its functions. Another factor is the scanning device that will be used to scan </w:t>
+      </w:r>
+      <w:proofErr w:type="gramStart"/>
+      <w:r>
+        <w:rPr>
+          <w:rFonts w:asciiTheme="majorBidi" w:eastAsia="Calibri" w:hAnsiTheme="majorBidi" w:cstheme="majorBidi"/>
+          <w:i/>
+          <w:iCs/>
+          <w:color w:val="000000"/>
+          <w:sz w:val="23"/>
+          <w:szCs w:val="23"/>
+        </w:rPr>
+        <w:t>students</w:t>
+      </w:r>
+      <w:proofErr w:type="gramEnd"/>
+      <w:r>
+        <w:rPr>
+          <w:rFonts w:asciiTheme="majorBidi" w:eastAsia="Calibri" w:hAnsiTheme="majorBidi" w:cstheme="majorBidi"/>
+          <w:i/>
+          <w:iCs/>
+          <w:color w:val="000000"/>
+          <w:sz w:val="23"/>
+          <w:szCs w:val="23"/>
+        </w:rPr>
+        <w:t xml:space="preserve"> badges and sending the information to the main class computer to mark attendance. And the system interface that will store and display the attended and absent students. The system has constraints on the </w:t>
+      </w:r>
+      <w:proofErr w:type="gramStart"/>
+      <w:r>
+        <w:rPr>
+          <w:rFonts w:asciiTheme="majorBidi" w:eastAsia="Calibri" w:hAnsiTheme="majorBidi" w:cstheme="majorBidi"/>
+          <w:i/>
+          <w:iCs/>
+          <w:color w:val="000000"/>
+          <w:sz w:val="23"/>
+          <w:szCs w:val="23"/>
+        </w:rPr>
+        <w:t>students</w:t>
+      </w:r>
+      <w:proofErr w:type="gramEnd"/>
+      <w:r>
+        <w:rPr>
+          <w:rFonts w:asciiTheme="majorBidi" w:eastAsia="Calibri" w:hAnsiTheme="majorBidi" w:cstheme="majorBidi"/>
+          <w:i/>
+          <w:iCs/>
+          <w:color w:val="000000"/>
+          <w:sz w:val="23"/>
+          <w:szCs w:val="23"/>
+        </w:rPr>
+        <w:t xml:space="preserve"> information, so every badge scanned the system will validate these constraints from the information received on by the scanning device.</w:t>
       </w:r>
     </w:p>
     <w:p>
@@ -2378,7 +2622,25 @@
           <w:i/>
           <w:sz w:val="24"/>
         </w:rPr>
-        <w:t>Attention should be paid to the carefuly organize the requirements presented in this section so that they may easily accessed and understood.  Furthermore, this SRS is not the software design document, therefore one should avoid the tendency to over-constrain (and therefore design) the software project within this SRS.</w:t>
+        <w:t xml:space="preserve">Attention should be paid to the </w:t>
+      </w:r>
+      <w:proofErr w:type="spellStart"/>
+      <w:r>
+        <w:rPr>
+          <w:rFonts w:ascii="Times" w:eastAsia="Times" w:hAnsi="Times" w:cs="Times"/>
+          <w:i/>
+          <w:sz w:val="24"/>
+        </w:rPr>
+        <w:t>carefuly</w:t>
+      </w:r>
+      <w:proofErr w:type="spellEnd"/>
+      <w:r>
+        <w:rPr>
+          <w:rFonts w:ascii="Times" w:eastAsia="Times" w:hAnsi="Times" w:cs="Times"/>
+          <w:i/>
+          <w:sz w:val="24"/>
+        </w:rPr>
+        <w:t xml:space="preserve"> organize the requirements presented in this section so that they may easily accessed and understood.  Furthermore, this SRS is not the software design document, therefore one should avoid the tendency to over-constrain (and therefore design) the software project within this SRS.</w:t>
       </w:r>
     </w:p>
     <w:p>
@@ -3319,8 +3581,6 @@
         </w:rPr>
         <w:t>6</w:t>
       </w:r>
-      <w:bookmarkStart w:id="0" w:name="_GoBack"/>
-      <w:bookmarkEnd w:id="0"/>
     </w:p>
     <w:p>
       <w:pPr>
@@ -3485,8 +3745,20 @@
           <w:sz w:val="23"/>
           <w:szCs w:val="23"/>
         </w:rPr>
-        <w:t>: Students information, Time;</w:t>
-      </w:r>
+        <w:t xml:space="preserve">: Students information, </w:t>
+      </w:r>
+      <w:proofErr w:type="gramStart"/>
+      <w:r>
+        <w:rPr>
+          <w:rFonts w:asciiTheme="majorBidi" w:hAnsiTheme="majorBidi" w:cstheme="majorBidi"/>
+          <w:i/>
+          <w:iCs/>
+          <w:sz w:val="23"/>
+          <w:szCs w:val="23"/>
+        </w:rPr>
+        <w:t>Time;</w:t>
+      </w:r>
+      <w:proofErr w:type="gramEnd"/>
     </w:p>
     <w:p>
       <w:pPr>
@@ -3831,7 +4103,31 @@
           <w:sz w:val="23"/>
           <w:szCs w:val="23"/>
         </w:rPr>
-        <w:t>Constraints on students names that is must be just string of letters.</w:t>
+        <w:t xml:space="preserve">Constraints on </w:t>
+      </w:r>
+      <w:proofErr w:type="gramStart"/>
+      <w:r>
+        <w:rPr>
+          <w:rFonts w:asciiTheme="majorBidi" w:hAnsiTheme="majorBidi" w:cstheme="majorBidi"/>
+          <w:i/>
+          <w:iCs/>
+          <w:color w:val="000000" w:themeColor="text1"/>
+          <w:sz w:val="23"/>
+          <w:szCs w:val="23"/>
+        </w:rPr>
+        <w:t>students</w:t>
+      </w:r>
+      <w:proofErr w:type="gramEnd"/>
+      <w:r>
+        <w:rPr>
+          <w:rFonts w:asciiTheme="majorBidi" w:hAnsiTheme="majorBidi" w:cstheme="majorBidi"/>
+          <w:i/>
+          <w:iCs/>
+          <w:color w:val="000000" w:themeColor="text1"/>
+          <w:sz w:val="23"/>
+          <w:szCs w:val="23"/>
+        </w:rPr>
+        <w:t xml:space="preserve"> names that is must be just string of letters.</w:t>
       </w:r>
     </w:p>
     <w:p>
@@ -3979,7 +4275,31 @@
           <w:sz w:val="23"/>
           <w:szCs w:val="23"/>
         </w:rPr>
-        <w:t>Enter all students information in the database.</w:t>
+        <w:t xml:space="preserve">Enter all </w:t>
+      </w:r>
+      <w:proofErr w:type="gramStart"/>
+      <w:r>
+        <w:rPr>
+          <w:rFonts w:asciiTheme="majorBidi" w:hAnsiTheme="majorBidi" w:cstheme="majorBidi"/>
+          <w:i/>
+          <w:iCs/>
+          <w:color w:val="000000" w:themeColor="text1"/>
+          <w:sz w:val="23"/>
+          <w:szCs w:val="23"/>
+        </w:rPr>
+        <w:t>students</w:t>
+      </w:r>
+      <w:proofErr w:type="gramEnd"/>
+      <w:r>
+        <w:rPr>
+          <w:rFonts w:asciiTheme="majorBidi" w:hAnsiTheme="majorBidi" w:cstheme="majorBidi"/>
+          <w:i/>
+          <w:iCs/>
+          <w:color w:val="000000" w:themeColor="text1"/>
+          <w:sz w:val="23"/>
+          <w:szCs w:val="23"/>
+        </w:rPr>
+        <w:t xml:space="preserve"> information in the database.</w:t>
       </w:r>
     </w:p>
     <w:p>
@@ -4159,7 +4479,31 @@
           <w:sz w:val="23"/>
           <w:szCs w:val="23"/>
         </w:rPr>
-        <w:t>The software first will check the students names in the data base and validate if all names entered are correct than it will output successful. If the software output not successful than it needs to be fixed and entered correctly.</w:t>
+        <w:t xml:space="preserve">The software first will check the </w:t>
+      </w:r>
+      <w:proofErr w:type="gramStart"/>
+      <w:r>
+        <w:rPr>
+          <w:rFonts w:asciiTheme="majorBidi" w:hAnsiTheme="majorBidi" w:cstheme="majorBidi"/>
+          <w:bCs/>
+          <w:i/>
+          <w:iCs/>
+          <w:sz w:val="23"/>
+          <w:szCs w:val="23"/>
+        </w:rPr>
+        <w:t>students</w:t>
+      </w:r>
+      <w:proofErr w:type="gramEnd"/>
+      <w:r>
+        <w:rPr>
+          <w:rFonts w:asciiTheme="majorBidi" w:hAnsiTheme="majorBidi" w:cstheme="majorBidi"/>
+          <w:bCs/>
+          <w:i/>
+          <w:iCs/>
+          <w:sz w:val="23"/>
+          <w:szCs w:val="23"/>
+        </w:rPr>
+        <w:t xml:space="preserve"> names in the data base and validate if all names entered are correct than it will output successful. If the software output not successful than it needs to be fixed and entered correctly.</w:t>
       </w:r>
     </w:p>
     <w:p>
@@ -4215,7 +4559,31 @@
           <w:sz w:val="23"/>
           <w:szCs w:val="23"/>
         </w:rPr>
-        <w:t>The database with all students names so that the software can check for mistakes.</w:t>
+        <w:t xml:space="preserve">The database with all </w:t>
+      </w:r>
+      <w:proofErr w:type="gramStart"/>
+      <w:r>
+        <w:rPr>
+          <w:rFonts w:asciiTheme="majorBidi" w:hAnsiTheme="majorBidi" w:cstheme="majorBidi"/>
+          <w:bCs/>
+          <w:i/>
+          <w:iCs/>
+          <w:sz w:val="23"/>
+          <w:szCs w:val="23"/>
+        </w:rPr>
+        <w:t>students</w:t>
+      </w:r>
+      <w:proofErr w:type="gramEnd"/>
+      <w:r>
+        <w:rPr>
+          <w:rFonts w:asciiTheme="majorBidi" w:hAnsiTheme="majorBidi" w:cstheme="majorBidi"/>
+          <w:bCs/>
+          <w:i/>
+          <w:iCs/>
+          <w:sz w:val="23"/>
+          <w:szCs w:val="23"/>
+        </w:rPr>
+        <w:t xml:space="preserve"> names so that the software can check for mistakes.</w:t>
       </w:r>
     </w:p>
     <w:p>
@@ -4276,7 +4644,33 @@
           <w:sz w:val="23"/>
           <w:szCs w:val="23"/>
         </w:rPr>
-        <w:t>Filled database with students names.</w:t>
+        <w:t xml:space="preserve">Filled database with </w:t>
+      </w:r>
+      <w:proofErr w:type="gramStart"/>
+      <w:r>
+        <w:rPr>
+          <w:rFonts w:asciiTheme="majorBidi" w:hAnsiTheme="majorBidi" w:cstheme="majorBidi"/>
+          <w:bCs/>
+          <w:i/>
+          <w:iCs/>
+          <w:color w:val="000000" w:themeColor="text1"/>
+          <w:sz w:val="23"/>
+          <w:szCs w:val="23"/>
+        </w:rPr>
+        <w:t>students</w:t>
+      </w:r>
+      <w:proofErr w:type="gramEnd"/>
+      <w:r>
+        <w:rPr>
+          <w:rFonts w:asciiTheme="majorBidi" w:hAnsiTheme="majorBidi" w:cstheme="majorBidi"/>
+          <w:bCs/>
+          <w:i/>
+          <w:iCs/>
+          <w:color w:val="000000" w:themeColor="text1"/>
+          <w:sz w:val="23"/>
+          <w:szCs w:val="23"/>
+        </w:rPr>
+        <w:t xml:space="preserve"> names.</w:t>
       </w:r>
     </w:p>
     <w:p>
@@ -4401,6 +4795,1448 @@
         </w:rPr>
         <w:t>None.</w:t>
       </w:r>
+    </w:p>
+    <w:p>
+      <w:pPr>
+        <w:rPr>
+          <w:rFonts w:asciiTheme="majorBidi" w:hAnsiTheme="majorBidi" w:cstheme="majorBidi"/>
+          <w:i/>
+          <w:iCs/>
+          <w:color w:val="000000" w:themeColor="text1"/>
+          <w:sz w:val="23"/>
+          <w:szCs w:val="23"/>
+          <w:u w:val="single"/>
+        </w:rPr>
+      </w:pPr>
+    </w:p>
+    <w:p>
+      <w:pPr>
+        <w:rPr>
+          <w:rFonts w:asciiTheme="majorBidi" w:hAnsiTheme="majorBidi" w:cstheme="majorBidi"/>
+          <w:i/>
+          <w:iCs/>
+          <w:color w:val="000000" w:themeColor="text1"/>
+          <w:sz w:val="23"/>
+          <w:szCs w:val="23"/>
+          <w:u w:val="single"/>
+        </w:rPr>
+      </w:pPr>
+    </w:p>
+    <w:p>
+      <w:pPr>
+        <w:rPr>
+          <w:rFonts w:asciiTheme="majorBidi" w:hAnsiTheme="majorBidi" w:cstheme="majorBidi"/>
+          <w:i/>
+          <w:iCs/>
+          <w:color w:val="000000" w:themeColor="text1"/>
+          <w:sz w:val="23"/>
+          <w:szCs w:val="23"/>
+          <w:u w:val="single"/>
+        </w:rPr>
+      </w:pPr>
+      <w:bookmarkStart w:id="0" w:name="_GoBack"/>
+      <w:bookmarkEnd w:id="0"/>
+      <w:r>
+        <w:rPr>
+          <w:rFonts w:asciiTheme="majorBidi" w:hAnsiTheme="majorBidi" w:cstheme="majorBidi"/>
+          <w:i/>
+          <w:iCs/>
+          <w:color w:val="000000" w:themeColor="text1"/>
+          <w:sz w:val="23"/>
+          <w:szCs w:val="23"/>
+          <w:u w:val="single"/>
+        </w:rPr>
+        <w:t>Student Attendance Tracking System (SATS)/Control Software/SRS/3.3.2</w:t>
+      </w:r>
+    </w:p>
+    <w:p>
+      <w:pPr>
+        <w:rPr>
+          <w:rFonts w:asciiTheme="majorBidi" w:hAnsiTheme="majorBidi" w:cstheme="majorBidi"/>
+          <w:i/>
+          <w:iCs/>
+          <w:color w:val="000000" w:themeColor="text1"/>
+          <w:sz w:val="23"/>
+          <w:szCs w:val="23"/>
+        </w:rPr>
+      </w:pPr>
+      <w:r>
+        <w:rPr>
+          <w:rFonts w:asciiTheme="majorBidi" w:hAnsiTheme="majorBidi" w:cstheme="majorBidi"/>
+          <w:b/>
+          <w:bCs/>
+          <w:i/>
+          <w:iCs/>
+          <w:color w:val="000000" w:themeColor="text1"/>
+          <w:sz w:val="23"/>
+          <w:szCs w:val="23"/>
+        </w:rPr>
+        <w:t>Function</w:t>
+      </w:r>
+      <w:r>
+        <w:rPr>
+          <w:rFonts w:asciiTheme="majorBidi" w:hAnsiTheme="majorBidi" w:cstheme="majorBidi"/>
+          <w:b/>
+          <w:bCs/>
+          <w:i/>
+          <w:iCs/>
+          <w:color w:val="000000" w:themeColor="text1"/>
+          <w:sz w:val="23"/>
+          <w:szCs w:val="23"/>
+        </w:rPr>
+        <w:t>:</w:t>
+      </w:r>
+      <w:r>
+        <w:rPr>
+          <w:rFonts w:asciiTheme="majorBidi" w:hAnsiTheme="majorBidi" w:cstheme="majorBidi"/>
+          <w:b/>
+          <w:bCs/>
+          <w:i/>
+          <w:iCs/>
+          <w:color w:val="000000" w:themeColor="text1"/>
+          <w:sz w:val="23"/>
+          <w:szCs w:val="23"/>
+        </w:rPr>
+        <w:t xml:space="preserve"> </w:t>
+      </w:r>
+      <w:r>
+        <w:rPr>
+          <w:rFonts w:asciiTheme="majorBidi" w:hAnsiTheme="majorBidi" w:cstheme="majorBidi"/>
+          <w:i/>
+          <w:iCs/>
+          <w:color w:val="000000" w:themeColor="text1"/>
+          <w:sz w:val="23"/>
+          <w:szCs w:val="23"/>
+        </w:rPr>
+        <w:t xml:space="preserve">Constraints on </w:t>
+      </w:r>
+      <w:proofErr w:type="gramStart"/>
+      <w:r>
+        <w:rPr>
+          <w:rFonts w:asciiTheme="majorBidi" w:hAnsiTheme="majorBidi" w:cstheme="majorBidi"/>
+          <w:i/>
+          <w:iCs/>
+          <w:color w:val="000000" w:themeColor="text1"/>
+          <w:sz w:val="23"/>
+          <w:szCs w:val="23"/>
+        </w:rPr>
+        <w:t>students</w:t>
+      </w:r>
+      <w:proofErr w:type="gramEnd"/>
+      <w:r>
+        <w:rPr>
+          <w:rFonts w:asciiTheme="majorBidi" w:hAnsiTheme="majorBidi" w:cstheme="majorBidi"/>
+          <w:i/>
+          <w:iCs/>
+          <w:color w:val="000000" w:themeColor="text1"/>
+          <w:sz w:val="23"/>
+          <w:szCs w:val="23"/>
+        </w:rPr>
+        <w:t xml:space="preserve"> ID that is must be just string of numbers.</w:t>
+      </w:r>
+    </w:p>
+    <w:p>
+      <w:pPr>
+        <w:rPr>
+          <w:rFonts w:asciiTheme="majorBidi" w:hAnsiTheme="majorBidi" w:cstheme="majorBidi"/>
+          <w:i/>
+          <w:iCs/>
+          <w:color w:val="000000" w:themeColor="text1"/>
+          <w:sz w:val="23"/>
+          <w:szCs w:val="23"/>
+        </w:rPr>
+      </w:pPr>
+      <w:r>
+        <w:rPr>
+          <w:rFonts w:asciiTheme="majorBidi" w:hAnsiTheme="majorBidi" w:cstheme="majorBidi"/>
+          <w:b/>
+          <w:bCs/>
+          <w:i/>
+          <w:iCs/>
+          <w:color w:val="000000" w:themeColor="text1"/>
+          <w:sz w:val="23"/>
+          <w:szCs w:val="23"/>
+        </w:rPr>
+        <w:t>Description</w:t>
+      </w:r>
+      <w:r>
+        <w:rPr>
+          <w:rFonts w:asciiTheme="majorBidi" w:hAnsiTheme="majorBidi" w:cstheme="majorBidi"/>
+          <w:b/>
+          <w:bCs/>
+          <w:i/>
+          <w:iCs/>
+          <w:color w:val="000000" w:themeColor="text1"/>
+          <w:sz w:val="23"/>
+          <w:szCs w:val="23"/>
+        </w:rPr>
+        <w:t>:</w:t>
+      </w:r>
+      <w:r>
+        <w:rPr>
+          <w:rFonts w:asciiTheme="majorBidi" w:hAnsiTheme="majorBidi" w:cstheme="majorBidi"/>
+          <w:b/>
+          <w:bCs/>
+          <w:i/>
+          <w:iCs/>
+          <w:color w:val="000000" w:themeColor="text1"/>
+          <w:sz w:val="23"/>
+          <w:szCs w:val="23"/>
+        </w:rPr>
+        <w:t xml:space="preserve"> </w:t>
+      </w:r>
+      <w:r>
+        <w:rPr>
+          <w:rFonts w:asciiTheme="majorBidi" w:hAnsiTheme="majorBidi" w:cstheme="majorBidi"/>
+          <w:i/>
+          <w:iCs/>
+          <w:color w:val="000000" w:themeColor="text1"/>
+          <w:sz w:val="23"/>
+          <w:szCs w:val="23"/>
+        </w:rPr>
+        <w:t>Validating</w:t>
+      </w:r>
+      <w:r>
+        <w:rPr>
+          <w:rFonts w:asciiTheme="majorBidi" w:hAnsiTheme="majorBidi" w:cstheme="majorBidi"/>
+          <w:b/>
+          <w:bCs/>
+          <w:i/>
+          <w:iCs/>
+          <w:color w:val="000000" w:themeColor="text1"/>
+          <w:sz w:val="23"/>
+          <w:szCs w:val="23"/>
+        </w:rPr>
+        <w:t xml:space="preserve"> </w:t>
+      </w:r>
+      <w:r>
+        <w:rPr>
+          <w:rFonts w:asciiTheme="majorBidi" w:hAnsiTheme="majorBidi" w:cstheme="majorBidi"/>
+          <w:i/>
+          <w:iCs/>
+          <w:color w:val="000000" w:themeColor="text1"/>
+          <w:sz w:val="23"/>
+          <w:szCs w:val="23"/>
+        </w:rPr>
+        <w:t>students ID in the database making sure it is just numbers with no letters or any other than numbers.</w:t>
+      </w:r>
+    </w:p>
+    <w:p>
+      <w:pPr>
+        <w:rPr>
+          <w:rFonts w:asciiTheme="majorBidi" w:hAnsiTheme="majorBidi" w:cstheme="majorBidi"/>
+          <w:i/>
+          <w:iCs/>
+          <w:color w:val="000000" w:themeColor="text1"/>
+          <w:sz w:val="23"/>
+          <w:szCs w:val="23"/>
+        </w:rPr>
+      </w:pPr>
+      <w:r>
+        <w:rPr>
+          <w:rFonts w:asciiTheme="majorBidi" w:hAnsiTheme="majorBidi" w:cstheme="majorBidi"/>
+          <w:b/>
+          <w:bCs/>
+          <w:i/>
+          <w:iCs/>
+          <w:color w:val="000000" w:themeColor="text1"/>
+          <w:sz w:val="23"/>
+          <w:szCs w:val="23"/>
+        </w:rPr>
+        <w:t>Inputs</w:t>
+      </w:r>
+      <w:r>
+        <w:rPr>
+          <w:rFonts w:asciiTheme="majorBidi" w:hAnsiTheme="majorBidi" w:cstheme="majorBidi"/>
+          <w:b/>
+          <w:bCs/>
+          <w:i/>
+          <w:iCs/>
+          <w:color w:val="000000" w:themeColor="text1"/>
+          <w:sz w:val="23"/>
+          <w:szCs w:val="23"/>
+        </w:rPr>
+        <w:t>:</w:t>
+      </w:r>
+      <w:r>
+        <w:rPr>
+          <w:rFonts w:asciiTheme="majorBidi" w:hAnsiTheme="majorBidi" w:cstheme="majorBidi"/>
+          <w:b/>
+          <w:bCs/>
+          <w:i/>
+          <w:iCs/>
+          <w:color w:val="000000" w:themeColor="text1"/>
+          <w:sz w:val="23"/>
+          <w:szCs w:val="23"/>
+        </w:rPr>
+        <w:t xml:space="preserve">  </w:t>
+      </w:r>
+      <w:r>
+        <w:rPr>
+          <w:rFonts w:asciiTheme="majorBidi" w:hAnsiTheme="majorBidi" w:cstheme="majorBidi"/>
+          <w:i/>
+          <w:iCs/>
+          <w:color w:val="000000" w:themeColor="text1"/>
+          <w:sz w:val="23"/>
+          <w:szCs w:val="23"/>
+        </w:rPr>
+        <w:t xml:space="preserve">Enter all </w:t>
+      </w:r>
+      <w:proofErr w:type="gramStart"/>
+      <w:r>
+        <w:rPr>
+          <w:rFonts w:asciiTheme="majorBidi" w:hAnsiTheme="majorBidi" w:cstheme="majorBidi"/>
+          <w:i/>
+          <w:iCs/>
+          <w:color w:val="000000" w:themeColor="text1"/>
+          <w:sz w:val="23"/>
+          <w:szCs w:val="23"/>
+        </w:rPr>
+        <w:t>students</w:t>
+      </w:r>
+      <w:proofErr w:type="gramEnd"/>
+      <w:r>
+        <w:rPr>
+          <w:rFonts w:asciiTheme="majorBidi" w:hAnsiTheme="majorBidi" w:cstheme="majorBidi"/>
+          <w:i/>
+          <w:iCs/>
+          <w:color w:val="000000" w:themeColor="text1"/>
+          <w:sz w:val="23"/>
+          <w:szCs w:val="23"/>
+        </w:rPr>
+        <w:t xml:space="preserve"> information in the database.</w:t>
+      </w:r>
+    </w:p>
+    <w:p>
+      <w:pPr>
+        <w:rPr>
+          <w:rFonts w:asciiTheme="majorBidi" w:hAnsiTheme="majorBidi" w:cstheme="majorBidi"/>
+          <w:i/>
+          <w:iCs/>
+          <w:color w:val="000000" w:themeColor="text1"/>
+          <w:sz w:val="23"/>
+          <w:szCs w:val="23"/>
+        </w:rPr>
+      </w:pPr>
+      <w:r>
+        <w:rPr>
+          <w:rFonts w:asciiTheme="majorBidi" w:hAnsiTheme="majorBidi" w:cstheme="majorBidi"/>
+          <w:b/>
+          <w:bCs/>
+          <w:i/>
+          <w:iCs/>
+          <w:color w:val="000000" w:themeColor="text1"/>
+          <w:sz w:val="23"/>
+          <w:szCs w:val="23"/>
+        </w:rPr>
+        <w:t>Source</w:t>
+      </w:r>
+      <w:r>
+        <w:rPr>
+          <w:rFonts w:asciiTheme="majorBidi" w:hAnsiTheme="majorBidi" w:cstheme="majorBidi"/>
+          <w:b/>
+          <w:bCs/>
+          <w:i/>
+          <w:iCs/>
+          <w:color w:val="000000" w:themeColor="text1"/>
+          <w:sz w:val="23"/>
+          <w:szCs w:val="23"/>
+        </w:rPr>
+        <w:t>:</w:t>
+      </w:r>
+      <w:r>
+        <w:rPr>
+          <w:rFonts w:asciiTheme="majorBidi" w:hAnsiTheme="majorBidi" w:cstheme="majorBidi"/>
+          <w:b/>
+          <w:bCs/>
+          <w:i/>
+          <w:iCs/>
+          <w:color w:val="000000" w:themeColor="text1"/>
+          <w:sz w:val="23"/>
+          <w:szCs w:val="23"/>
+        </w:rPr>
+        <w:t xml:space="preserve">  </w:t>
+      </w:r>
+      <w:r>
+        <w:rPr>
+          <w:rFonts w:asciiTheme="majorBidi" w:hAnsiTheme="majorBidi" w:cstheme="majorBidi"/>
+          <w:i/>
+          <w:iCs/>
+          <w:color w:val="000000" w:themeColor="text1"/>
+          <w:sz w:val="23"/>
+          <w:szCs w:val="23"/>
+        </w:rPr>
+        <w:t>The professors or the college staff.</w:t>
+      </w:r>
+    </w:p>
+    <w:p>
+      <w:pPr>
+        <w:rPr>
+          <w:rFonts w:asciiTheme="majorBidi" w:hAnsiTheme="majorBidi" w:cstheme="majorBidi"/>
+          <w:i/>
+          <w:iCs/>
+          <w:color w:val="000000" w:themeColor="text1"/>
+          <w:sz w:val="23"/>
+          <w:szCs w:val="23"/>
+        </w:rPr>
+      </w:pPr>
+      <w:r>
+        <w:rPr>
+          <w:rFonts w:asciiTheme="majorBidi" w:hAnsiTheme="majorBidi" w:cstheme="majorBidi"/>
+          <w:b/>
+          <w:bCs/>
+          <w:i/>
+          <w:iCs/>
+          <w:color w:val="000000" w:themeColor="text1"/>
+          <w:sz w:val="23"/>
+          <w:szCs w:val="23"/>
+        </w:rPr>
+        <w:t>Outputs</w:t>
+      </w:r>
+      <w:r>
+        <w:rPr>
+          <w:rFonts w:asciiTheme="majorBidi" w:hAnsiTheme="majorBidi" w:cstheme="majorBidi"/>
+          <w:b/>
+          <w:bCs/>
+          <w:i/>
+          <w:iCs/>
+          <w:color w:val="000000" w:themeColor="text1"/>
+          <w:sz w:val="23"/>
+          <w:szCs w:val="23"/>
+        </w:rPr>
+        <w:t>:</w:t>
+      </w:r>
+      <w:r>
+        <w:rPr>
+          <w:rFonts w:asciiTheme="majorBidi" w:hAnsiTheme="majorBidi" w:cstheme="majorBidi"/>
+          <w:b/>
+          <w:bCs/>
+          <w:i/>
+          <w:iCs/>
+          <w:color w:val="000000" w:themeColor="text1"/>
+          <w:sz w:val="23"/>
+          <w:szCs w:val="23"/>
+        </w:rPr>
+        <w:t xml:space="preserve"> </w:t>
+      </w:r>
+      <w:r>
+        <w:rPr>
+          <w:rFonts w:asciiTheme="majorBidi" w:hAnsiTheme="majorBidi" w:cstheme="majorBidi"/>
+          <w:i/>
+          <w:iCs/>
+          <w:color w:val="000000" w:themeColor="text1"/>
+          <w:sz w:val="23"/>
+          <w:szCs w:val="23"/>
+        </w:rPr>
+        <w:t>pointing invalid IDs in the database to be fixed.</w:t>
+      </w:r>
+    </w:p>
+    <w:p>
+      <w:pPr>
+        <w:rPr>
+          <w:rFonts w:asciiTheme="majorBidi" w:hAnsiTheme="majorBidi" w:cstheme="majorBidi"/>
+          <w:bCs/>
+          <w:i/>
+          <w:iCs/>
+          <w:sz w:val="23"/>
+          <w:szCs w:val="23"/>
+        </w:rPr>
+      </w:pPr>
+      <w:r>
+        <w:rPr>
+          <w:rFonts w:asciiTheme="majorBidi" w:hAnsiTheme="majorBidi" w:cstheme="majorBidi"/>
+          <w:b/>
+          <w:i/>
+          <w:iCs/>
+          <w:sz w:val="23"/>
+          <w:szCs w:val="23"/>
+        </w:rPr>
+        <w:t>Action</w:t>
+      </w:r>
+      <w:r>
+        <w:rPr>
+          <w:rFonts w:asciiTheme="majorBidi" w:hAnsiTheme="majorBidi" w:cstheme="majorBidi"/>
+          <w:b/>
+          <w:i/>
+          <w:iCs/>
+          <w:sz w:val="23"/>
+          <w:szCs w:val="23"/>
+        </w:rPr>
+        <w:t>:</w:t>
+      </w:r>
+      <w:r>
+        <w:rPr>
+          <w:rFonts w:asciiTheme="majorBidi" w:hAnsiTheme="majorBidi" w:cstheme="majorBidi"/>
+          <w:b/>
+          <w:i/>
+          <w:iCs/>
+          <w:sz w:val="23"/>
+          <w:szCs w:val="23"/>
+        </w:rPr>
+        <w:t xml:space="preserve"> </w:t>
+      </w:r>
+      <w:r>
+        <w:rPr>
+          <w:rFonts w:asciiTheme="majorBidi" w:hAnsiTheme="majorBidi" w:cstheme="majorBidi"/>
+          <w:bCs/>
+          <w:i/>
+          <w:iCs/>
+          <w:sz w:val="23"/>
+          <w:szCs w:val="23"/>
+        </w:rPr>
+        <w:t>The software first will check the students ID in the data base and validate if all IDs entered are correct than it will output successful. If the software output not successful than it needs to be fixed and entered correctly.</w:t>
+      </w:r>
+    </w:p>
+    <w:p>
+      <w:pPr>
+        <w:rPr>
+          <w:rFonts w:asciiTheme="majorBidi" w:hAnsiTheme="majorBidi" w:cstheme="majorBidi"/>
+          <w:bCs/>
+          <w:i/>
+          <w:iCs/>
+          <w:sz w:val="23"/>
+          <w:szCs w:val="23"/>
+        </w:rPr>
+      </w:pPr>
+      <w:r>
+        <w:rPr>
+          <w:rFonts w:asciiTheme="majorBidi" w:hAnsiTheme="majorBidi" w:cstheme="majorBidi"/>
+          <w:b/>
+          <w:i/>
+          <w:iCs/>
+          <w:sz w:val="23"/>
+          <w:szCs w:val="23"/>
+        </w:rPr>
+        <w:t>Requirements</w:t>
+      </w:r>
+      <w:r>
+        <w:rPr>
+          <w:rFonts w:asciiTheme="majorBidi" w:hAnsiTheme="majorBidi" w:cstheme="majorBidi"/>
+          <w:b/>
+          <w:i/>
+          <w:iCs/>
+          <w:sz w:val="23"/>
+          <w:szCs w:val="23"/>
+        </w:rPr>
+        <w:t>:</w:t>
+      </w:r>
+      <w:r>
+        <w:rPr>
+          <w:rFonts w:asciiTheme="majorBidi" w:hAnsiTheme="majorBidi" w:cstheme="majorBidi"/>
+          <w:b/>
+          <w:i/>
+          <w:iCs/>
+          <w:sz w:val="23"/>
+          <w:szCs w:val="23"/>
+        </w:rPr>
+        <w:t xml:space="preserve"> </w:t>
+      </w:r>
+      <w:r>
+        <w:rPr>
+          <w:rFonts w:asciiTheme="majorBidi" w:hAnsiTheme="majorBidi" w:cstheme="majorBidi"/>
+          <w:bCs/>
+          <w:i/>
+          <w:iCs/>
+          <w:sz w:val="23"/>
+          <w:szCs w:val="23"/>
+        </w:rPr>
+        <w:t xml:space="preserve">The database with all </w:t>
+      </w:r>
+      <w:proofErr w:type="gramStart"/>
+      <w:r>
+        <w:rPr>
+          <w:rFonts w:asciiTheme="majorBidi" w:hAnsiTheme="majorBidi" w:cstheme="majorBidi"/>
+          <w:bCs/>
+          <w:i/>
+          <w:iCs/>
+          <w:sz w:val="23"/>
+          <w:szCs w:val="23"/>
+        </w:rPr>
+        <w:t>students</w:t>
+      </w:r>
+      <w:proofErr w:type="gramEnd"/>
+      <w:r>
+        <w:rPr>
+          <w:rFonts w:asciiTheme="majorBidi" w:hAnsiTheme="majorBidi" w:cstheme="majorBidi"/>
+          <w:bCs/>
+          <w:i/>
+          <w:iCs/>
+          <w:sz w:val="23"/>
+          <w:szCs w:val="23"/>
+        </w:rPr>
+        <w:t xml:space="preserve"> ID so that the software can check for mistakes.</w:t>
+      </w:r>
+    </w:p>
+    <w:p>
+      <w:pPr>
+        <w:rPr>
+          <w:rFonts w:asciiTheme="majorBidi" w:hAnsiTheme="majorBidi" w:cstheme="majorBidi"/>
+          <w:bCs/>
+          <w:i/>
+          <w:iCs/>
+          <w:color w:val="000000" w:themeColor="text1"/>
+          <w:sz w:val="23"/>
+          <w:szCs w:val="23"/>
+        </w:rPr>
+      </w:pPr>
+      <w:r>
+        <w:rPr>
+          <w:rFonts w:asciiTheme="majorBidi" w:hAnsiTheme="majorBidi" w:cstheme="majorBidi"/>
+          <w:b/>
+          <w:i/>
+          <w:iCs/>
+          <w:color w:val="000000" w:themeColor="text1"/>
+          <w:sz w:val="23"/>
+          <w:szCs w:val="23"/>
+        </w:rPr>
+        <w:t>Pre-condition</w:t>
+      </w:r>
+      <w:r>
+        <w:rPr>
+          <w:rFonts w:asciiTheme="majorBidi" w:hAnsiTheme="majorBidi" w:cstheme="majorBidi"/>
+          <w:b/>
+          <w:i/>
+          <w:iCs/>
+          <w:color w:val="000000" w:themeColor="text1"/>
+          <w:sz w:val="23"/>
+          <w:szCs w:val="23"/>
+        </w:rPr>
+        <w:t>:</w:t>
+      </w:r>
+      <w:r>
+        <w:rPr>
+          <w:rFonts w:asciiTheme="majorBidi" w:hAnsiTheme="majorBidi" w:cstheme="majorBidi"/>
+          <w:b/>
+          <w:i/>
+          <w:iCs/>
+          <w:color w:val="000000" w:themeColor="text1"/>
+          <w:sz w:val="23"/>
+          <w:szCs w:val="23"/>
+        </w:rPr>
+        <w:t xml:space="preserve"> </w:t>
+      </w:r>
+      <w:r>
+        <w:rPr>
+          <w:rFonts w:asciiTheme="majorBidi" w:hAnsiTheme="majorBidi" w:cstheme="majorBidi"/>
+          <w:bCs/>
+          <w:i/>
+          <w:iCs/>
+          <w:color w:val="000000" w:themeColor="text1"/>
+          <w:sz w:val="23"/>
+          <w:szCs w:val="23"/>
+        </w:rPr>
+        <w:t xml:space="preserve">Filled database with </w:t>
+      </w:r>
+      <w:proofErr w:type="gramStart"/>
+      <w:r>
+        <w:rPr>
+          <w:rFonts w:asciiTheme="majorBidi" w:hAnsiTheme="majorBidi" w:cstheme="majorBidi"/>
+          <w:bCs/>
+          <w:i/>
+          <w:iCs/>
+          <w:color w:val="000000" w:themeColor="text1"/>
+          <w:sz w:val="23"/>
+          <w:szCs w:val="23"/>
+        </w:rPr>
+        <w:t>students</w:t>
+      </w:r>
+      <w:proofErr w:type="gramEnd"/>
+      <w:r>
+        <w:rPr>
+          <w:rFonts w:asciiTheme="majorBidi" w:hAnsiTheme="majorBidi" w:cstheme="majorBidi"/>
+          <w:bCs/>
+          <w:i/>
+          <w:iCs/>
+          <w:color w:val="000000" w:themeColor="text1"/>
+          <w:sz w:val="23"/>
+          <w:szCs w:val="23"/>
+        </w:rPr>
+        <w:t xml:space="preserve"> IDs.</w:t>
+      </w:r>
+    </w:p>
+    <w:p>
+      <w:pPr>
+        <w:rPr>
+          <w:rFonts w:asciiTheme="majorBidi" w:hAnsiTheme="majorBidi" w:cstheme="majorBidi"/>
+          <w:bCs/>
+          <w:i/>
+          <w:iCs/>
+          <w:color w:val="000000" w:themeColor="text1"/>
+          <w:sz w:val="23"/>
+          <w:szCs w:val="23"/>
+        </w:rPr>
+      </w:pPr>
+      <w:r>
+        <w:rPr>
+          <w:rFonts w:asciiTheme="majorBidi" w:hAnsiTheme="majorBidi" w:cstheme="majorBidi"/>
+          <w:b/>
+          <w:i/>
+          <w:iCs/>
+          <w:color w:val="000000" w:themeColor="text1"/>
+          <w:sz w:val="23"/>
+          <w:szCs w:val="23"/>
+        </w:rPr>
+        <w:t>Post-condition</w:t>
+      </w:r>
+      <w:r>
+        <w:rPr>
+          <w:rFonts w:asciiTheme="majorBidi" w:hAnsiTheme="majorBidi" w:cstheme="majorBidi"/>
+          <w:b/>
+          <w:i/>
+          <w:iCs/>
+          <w:color w:val="000000" w:themeColor="text1"/>
+          <w:sz w:val="23"/>
+          <w:szCs w:val="23"/>
+        </w:rPr>
+        <w:t>:</w:t>
+      </w:r>
+      <w:r>
+        <w:rPr>
+          <w:rFonts w:asciiTheme="majorBidi" w:hAnsiTheme="majorBidi" w:cstheme="majorBidi"/>
+          <w:b/>
+          <w:i/>
+          <w:iCs/>
+          <w:color w:val="000000" w:themeColor="text1"/>
+          <w:sz w:val="23"/>
+          <w:szCs w:val="23"/>
+        </w:rPr>
+        <w:t xml:space="preserve"> </w:t>
+      </w:r>
+      <w:r>
+        <w:rPr>
+          <w:rFonts w:asciiTheme="majorBidi" w:hAnsiTheme="majorBidi" w:cstheme="majorBidi"/>
+          <w:bCs/>
+          <w:i/>
+          <w:iCs/>
+          <w:color w:val="000000" w:themeColor="text1"/>
+          <w:sz w:val="23"/>
+          <w:szCs w:val="23"/>
+        </w:rPr>
+        <w:t>Incorrect IDs fixed.</w:t>
+      </w:r>
+    </w:p>
+    <w:p>
+      <w:pPr>
+        <w:rPr>
+          <w:rFonts w:asciiTheme="majorBidi" w:hAnsiTheme="majorBidi" w:cstheme="majorBidi"/>
+          <w:bCs/>
+          <w:color w:val="000000" w:themeColor="text1"/>
+          <w:sz w:val="24"/>
+          <w:szCs w:val="24"/>
+        </w:rPr>
+      </w:pPr>
+      <w:r>
+        <w:rPr>
+          <w:rFonts w:asciiTheme="majorBidi" w:hAnsiTheme="majorBidi" w:cstheme="majorBidi"/>
+          <w:b/>
+          <w:i/>
+          <w:iCs/>
+          <w:color w:val="000000" w:themeColor="text1"/>
+          <w:sz w:val="23"/>
+          <w:szCs w:val="23"/>
+        </w:rPr>
+        <w:t>Side effects</w:t>
+      </w:r>
+      <w:r>
+        <w:rPr>
+          <w:rFonts w:asciiTheme="majorBidi" w:hAnsiTheme="majorBidi" w:cstheme="majorBidi"/>
+          <w:b/>
+          <w:i/>
+          <w:iCs/>
+          <w:color w:val="000000" w:themeColor="text1"/>
+          <w:sz w:val="23"/>
+          <w:szCs w:val="23"/>
+        </w:rPr>
+        <w:t>:</w:t>
+      </w:r>
+      <w:r>
+        <w:rPr>
+          <w:rFonts w:asciiTheme="majorBidi" w:hAnsiTheme="majorBidi" w:cstheme="majorBidi"/>
+          <w:b/>
+          <w:i/>
+          <w:iCs/>
+          <w:color w:val="000000" w:themeColor="text1"/>
+          <w:sz w:val="23"/>
+          <w:szCs w:val="23"/>
+        </w:rPr>
+        <w:t xml:space="preserve"> </w:t>
+      </w:r>
+      <w:r>
+        <w:rPr>
+          <w:rFonts w:asciiTheme="majorBidi" w:hAnsiTheme="majorBidi" w:cstheme="majorBidi"/>
+          <w:bCs/>
+          <w:i/>
+          <w:iCs/>
+          <w:color w:val="000000" w:themeColor="text1"/>
+          <w:sz w:val="23"/>
+          <w:szCs w:val="23"/>
+        </w:rPr>
+        <w:t>None.</w:t>
+      </w:r>
+    </w:p>
+    <w:p>
+      <w:pPr>
+        <w:rPr>
+          <w:rFonts w:asciiTheme="majorBidi" w:hAnsiTheme="majorBidi" w:cstheme="majorBidi"/>
+          <w:bCs/>
+          <w:color w:val="000000" w:themeColor="text1"/>
+          <w:sz w:val="24"/>
+          <w:szCs w:val="24"/>
+        </w:rPr>
+      </w:pPr>
+    </w:p>
+    <w:p>
+      <w:pPr>
+        <w:rPr>
+          <w:rFonts w:asciiTheme="majorBidi" w:hAnsiTheme="majorBidi" w:cstheme="majorBidi"/>
+          <w:i/>
+          <w:iCs/>
+          <w:color w:val="000000" w:themeColor="text1"/>
+          <w:sz w:val="23"/>
+          <w:szCs w:val="23"/>
+          <w:u w:val="single"/>
+        </w:rPr>
+      </w:pPr>
+    </w:p>
+    <w:p>
+      <w:pPr>
+        <w:rPr>
+          <w:rFonts w:asciiTheme="majorBidi" w:hAnsiTheme="majorBidi" w:cstheme="majorBidi"/>
+          <w:i/>
+          <w:iCs/>
+          <w:color w:val="000000" w:themeColor="text1"/>
+          <w:sz w:val="23"/>
+          <w:szCs w:val="23"/>
+          <w:u w:val="single"/>
+        </w:rPr>
+      </w:pPr>
+      <w:r>
+        <w:rPr>
+          <w:rFonts w:asciiTheme="majorBidi" w:hAnsiTheme="majorBidi" w:cstheme="majorBidi"/>
+          <w:i/>
+          <w:iCs/>
+          <w:color w:val="000000" w:themeColor="text1"/>
+          <w:sz w:val="23"/>
+          <w:szCs w:val="23"/>
+          <w:u w:val="single"/>
+        </w:rPr>
+        <w:t>Student Attendance Tracking System (SATS)/Control Software/SRS/3.3.3</w:t>
+      </w:r>
+    </w:p>
+    <w:p>
+      <w:pPr>
+        <w:rPr>
+          <w:rFonts w:asciiTheme="majorBidi" w:hAnsiTheme="majorBidi" w:cstheme="majorBidi"/>
+          <w:i/>
+          <w:iCs/>
+          <w:color w:val="000000" w:themeColor="text1"/>
+          <w:sz w:val="23"/>
+          <w:szCs w:val="23"/>
+        </w:rPr>
+      </w:pPr>
+      <w:r>
+        <w:rPr>
+          <w:rFonts w:asciiTheme="majorBidi" w:hAnsiTheme="majorBidi" w:cstheme="majorBidi"/>
+          <w:b/>
+          <w:bCs/>
+          <w:i/>
+          <w:iCs/>
+          <w:color w:val="000000" w:themeColor="text1"/>
+          <w:sz w:val="23"/>
+          <w:szCs w:val="23"/>
+        </w:rPr>
+        <w:t>Function</w:t>
+      </w:r>
+      <w:r>
+        <w:rPr>
+          <w:rFonts w:asciiTheme="majorBidi" w:hAnsiTheme="majorBidi" w:cstheme="majorBidi"/>
+          <w:b/>
+          <w:bCs/>
+          <w:i/>
+          <w:iCs/>
+          <w:color w:val="000000" w:themeColor="text1"/>
+          <w:sz w:val="23"/>
+          <w:szCs w:val="23"/>
+        </w:rPr>
+        <w:t>:</w:t>
+      </w:r>
+      <w:r>
+        <w:rPr>
+          <w:rFonts w:asciiTheme="majorBidi" w:hAnsiTheme="majorBidi" w:cstheme="majorBidi"/>
+          <w:b/>
+          <w:bCs/>
+          <w:i/>
+          <w:iCs/>
+          <w:color w:val="000000" w:themeColor="text1"/>
+          <w:sz w:val="23"/>
+          <w:szCs w:val="23"/>
+        </w:rPr>
+        <w:t xml:space="preserve"> </w:t>
+      </w:r>
+      <w:r>
+        <w:rPr>
+          <w:rFonts w:asciiTheme="majorBidi" w:hAnsiTheme="majorBidi" w:cstheme="majorBidi"/>
+          <w:i/>
+          <w:iCs/>
+          <w:color w:val="000000" w:themeColor="text1"/>
+          <w:sz w:val="23"/>
+          <w:szCs w:val="23"/>
+        </w:rPr>
+        <w:t>The system will stop taking attendance after the lecture hours.</w:t>
+      </w:r>
+    </w:p>
+    <w:p>
+      <w:pPr>
+        <w:rPr>
+          <w:rFonts w:asciiTheme="majorBidi" w:hAnsiTheme="majorBidi" w:cstheme="majorBidi"/>
+          <w:i/>
+          <w:iCs/>
+          <w:color w:val="000000" w:themeColor="text1"/>
+          <w:sz w:val="23"/>
+          <w:szCs w:val="23"/>
+        </w:rPr>
+      </w:pPr>
+      <w:r>
+        <w:rPr>
+          <w:rFonts w:asciiTheme="majorBidi" w:hAnsiTheme="majorBidi" w:cstheme="majorBidi"/>
+          <w:b/>
+          <w:bCs/>
+          <w:i/>
+          <w:iCs/>
+          <w:color w:val="000000" w:themeColor="text1"/>
+          <w:sz w:val="23"/>
+          <w:szCs w:val="23"/>
+        </w:rPr>
+        <w:t>Description</w:t>
+      </w:r>
+      <w:r>
+        <w:rPr>
+          <w:rFonts w:asciiTheme="majorBidi" w:hAnsiTheme="majorBidi" w:cstheme="majorBidi"/>
+          <w:b/>
+          <w:bCs/>
+          <w:i/>
+          <w:iCs/>
+          <w:color w:val="000000" w:themeColor="text1"/>
+          <w:sz w:val="23"/>
+          <w:szCs w:val="23"/>
+        </w:rPr>
+        <w:t>:</w:t>
+      </w:r>
+      <w:r>
+        <w:rPr>
+          <w:rFonts w:asciiTheme="majorBidi" w:hAnsiTheme="majorBidi" w:cstheme="majorBidi"/>
+          <w:b/>
+          <w:bCs/>
+          <w:i/>
+          <w:iCs/>
+          <w:color w:val="000000" w:themeColor="text1"/>
+          <w:sz w:val="23"/>
+          <w:szCs w:val="23"/>
+        </w:rPr>
+        <w:t xml:space="preserve"> </w:t>
+      </w:r>
+      <w:r>
+        <w:rPr>
+          <w:rFonts w:asciiTheme="majorBidi" w:hAnsiTheme="majorBidi" w:cstheme="majorBidi"/>
+          <w:i/>
+          <w:iCs/>
+          <w:color w:val="000000" w:themeColor="text1"/>
+          <w:sz w:val="23"/>
+          <w:szCs w:val="23"/>
+        </w:rPr>
+        <w:t>The system must accept inputs from the scanning device and marking attendance just in the lecture hours after the lecture ends the system will shut.</w:t>
+      </w:r>
+    </w:p>
+    <w:p>
+      <w:pPr>
+        <w:rPr>
+          <w:rFonts w:asciiTheme="majorBidi" w:hAnsiTheme="majorBidi" w:cstheme="majorBidi"/>
+          <w:i/>
+          <w:iCs/>
+          <w:color w:val="000000" w:themeColor="text1"/>
+          <w:sz w:val="23"/>
+          <w:szCs w:val="23"/>
+        </w:rPr>
+      </w:pPr>
+      <w:r>
+        <w:rPr>
+          <w:rFonts w:asciiTheme="majorBidi" w:hAnsiTheme="majorBidi" w:cstheme="majorBidi"/>
+          <w:b/>
+          <w:bCs/>
+          <w:i/>
+          <w:iCs/>
+          <w:color w:val="000000" w:themeColor="text1"/>
+          <w:sz w:val="23"/>
+          <w:szCs w:val="23"/>
+        </w:rPr>
+        <w:t>Inputs</w:t>
+      </w:r>
+      <w:r>
+        <w:rPr>
+          <w:rFonts w:asciiTheme="majorBidi" w:hAnsiTheme="majorBidi" w:cstheme="majorBidi"/>
+          <w:b/>
+          <w:bCs/>
+          <w:i/>
+          <w:iCs/>
+          <w:color w:val="000000" w:themeColor="text1"/>
+          <w:sz w:val="23"/>
+          <w:szCs w:val="23"/>
+        </w:rPr>
+        <w:t>:</w:t>
+      </w:r>
+      <w:r>
+        <w:rPr>
+          <w:rFonts w:asciiTheme="majorBidi" w:hAnsiTheme="majorBidi" w:cstheme="majorBidi"/>
+          <w:b/>
+          <w:bCs/>
+          <w:i/>
+          <w:iCs/>
+          <w:color w:val="000000" w:themeColor="text1"/>
+          <w:sz w:val="23"/>
+          <w:szCs w:val="23"/>
+        </w:rPr>
+        <w:t xml:space="preserve">  </w:t>
+      </w:r>
+      <w:r>
+        <w:rPr>
+          <w:rFonts w:asciiTheme="majorBidi" w:hAnsiTheme="majorBidi" w:cstheme="majorBidi"/>
+          <w:i/>
+          <w:iCs/>
+          <w:color w:val="000000" w:themeColor="text1"/>
+          <w:sz w:val="23"/>
+          <w:szCs w:val="23"/>
+        </w:rPr>
+        <w:t>None.</w:t>
+      </w:r>
+    </w:p>
+    <w:p>
+      <w:pPr>
+        <w:rPr>
+          <w:rFonts w:asciiTheme="majorBidi" w:hAnsiTheme="majorBidi" w:cstheme="majorBidi"/>
+          <w:i/>
+          <w:iCs/>
+          <w:color w:val="000000" w:themeColor="text1"/>
+          <w:sz w:val="23"/>
+          <w:szCs w:val="23"/>
+        </w:rPr>
+      </w:pPr>
+      <w:r>
+        <w:rPr>
+          <w:rFonts w:asciiTheme="majorBidi" w:hAnsiTheme="majorBidi" w:cstheme="majorBidi"/>
+          <w:b/>
+          <w:bCs/>
+          <w:i/>
+          <w:iCs/>
+          <w:color w:val="000000" w:themeColor="text1"/>
+          <w:sz w:val="23"/>
+          <w:szCs w:val="23"/>
+        </w:rPr>
+        <w:t>Source</w:t>
+      </w:r>
+      <w:r>
+        <w:rPr>
+          <w:rFonts w:asciiTheme="majorBidi" w:hAnsiTheme="majorBidi" w:cstheme="majorBidi"/>
+          <w:b/>
+          <w:bCs/>
+          <w:i/>
+          <w:iCs/>
+          <w:color w:val="000000" w:themeColor="text1"/>
+          <w:sz w:val="23"/>
+          <w:szCs w:val="23"/>
+        </w:rPr>
+        <w:t>:</w:t>
+      </w:r>
+      <w:r>
+        <w:rPr>
+          <w:rFonts w:asciiTheme="majorBidi" w:hAnsiTheme="majorBidi" w:cstheme="majorBidi"/>
+          <w:b/>
+          <w:bCs/>
+          <w:i/>
+          <w:iCs/>
+          <w:color w:val="000000" w:themeColor="text1"/>
+          <w:sz w:val="23"/>
+          <w:szCs w:val="23"/>
+        </w:rPr>
+        <w:t xml:space="preserve">  </w:t>
+      </w:r>
+      <w:r>
+        <w:rPr>
+          <w:rFonts w:asciiTheme="majorBidi" w:hAnsiTheme="majorBidi" w:cstheme="majorBidi"/>
+          <w:i/>
+          <w:iCs/>
+          <w:color w:val="000000" w:themeColor="text1"/>
+          <w:sz w:val="23"/>
+          <w:szCs w:val="23"/>
+        </w:rPr>
+        <w:t>The developer must provide the system with lecture time of beginning and ending.</w:t>
+      </w:r>
+    </w:p>
+    <w:p>
+      <w:pPr>
+        <w:rPr>
+          <w:rFonts w:asciiTheme="majorBidi" w:hAnsiTheme="majorBidi" w:cstheme="majorBidi"/>
+          <w:i/>
+          <w:iCs/>
+          <w:color w:val="000000" w:themeColor="text1"/>
+          <w:sz w:val="23"/>
+          <w:szCs w:val="23"/>
+        </w:rPr>
+      </w:pPr>
+      <w:r>
+        <w:rPr>
+          <w:rFonts w:asciiTheme="majorBidi" w:hAnsiTheme="majorBidi" w:cstheme="majorBidi"/>
+          <w:b/>
+          <w:bCs/>
+          <w:i/>
+          <w:iCs/>
+          <w:color w:val="000000" w:themeColor="text1"/>
+          <w:sz w:val="23"/>
+          <w:szCs w:val="23"/>
+        </w:rPr>
+        <w:t xml:space="preserve">Outputs: </w:t>
+      </w:r>
+      <w:r>
+        <w:rPr>
+          <w:rFonts w:asciiTheme="majorBidi" w:hAnsiTheme="majorBidi" w:cstheme="majorBidi"/>
+          <w:i/>
+          <w:iCs/>
+          <w:color w:val="000000" w:themeColor="text1"/>
+          <w:sz w:val="23"/>
+          <w:szCs w:val="23"/>
+        </w:rPr>
+        <w:t>None.</w:t>
+      </w:r>
+    </w:p>
+    <w:p>
+      <w:pPr>
+        <w:rPr>
+          <w:rFonts w:asciiTheme="majorBidi" w:hAnsiTheme="majorBidi" w:cstheme="majorBidi"/>
+          <w:bCs/>
+          <w:i/>
+          <w:iCs/>
+          <w:sz w:val="23"/>
+          <w:szCs w:val="23"/>
+        </w:rPr>
+      </w:pPr>
+      <w:r>
+        <w:rPr>
+          <w:rFonts w:asciiTheme="majorBidi" w:hAnsiTheme="majorBidi" w:cstheme="majorBidi"/>
+          <w:b/>
+          <w:i/>
+          <w:iCs/>
+          <w:sz w:val="23"/>
+          <w:szCs w:val="23"/>
+        </w:rPr>
+        <w:t>Action</w:t>
+      </w:r>
+      <w:r>
+        <w:rPr>
+          <w:rFonts w:asciiTheme="majorBidi" w:hAnsiTheme="majorBidi" w:cstheme="majorBidi"/>
+          <w:b/>
+          <w:i/>
+          <w:iCs/>
+          <w:sz w:val="23"/>
+          <w:szCs w:val="23"/>
+        </w:rPr>
+        <w:t>:</w:t>
+      </w:r>
+      <w:r>
+        <w:rPr>
+          <w:rFonts w:asciiTheme="majorBidi" w:hAnsiTheme="majorBidi" w:cstheme="majorBidi"/>
+          <w:b/>
+          <w:i/>
+          <w:iCs/>
+          <w:sz w:val="23"/>
+          <w:szCs w:val="23"/>
+        </w:rPr>
+        <w:t xml:space="preserve"> </w:t>
+      </w:r>
+      <w:r>
+        <w:rPr>
+          <w:rFonts w:asciiTheme="majorBidi" w:hAnsiTheme="majorBidi" w:cstheme="majorBidi"/>
+          <w:bCs/>
+          <w:i/>
+          <w:iCs/>
+          <w:sz w:val="23"/>
+          <w:szCs w:val="23"/>
+        </w:rPr>
+        <w:t xml:space="preserve">The software will take inputs from the scanning device when the professor runs the system, </w:t>
+      </w:r>
+      <w:r>
+        <w:rPr>
+          <w:rFonts w:asciiTheme="majorBidi" w:hAnsiTheme="majorBidi" w:cstheme="majorBidi"/>
+          <w:bCs/>
+          <w:i/>
+          <w:iCs/>
+          <w:sz w:val="23"/>
+          <w:szCs w:val="23"/>
+        </w:rPr>
+        <w:t>a</w:t>
+      </w:r>
+      <w:r>
+        <w:rPr>
+          <w:rFonts w:asciiTheme="majorBidi" w:hAnsiTheme="majorBidi" w:cstheme="majorBidi"/>
+          <w:bCs/>
+          <w:i/>
+          <w:iCs/>
+          <w:sz w:val="23"/>
+          <w:szCs w:val="23"/>
+        </w:rPr>
+        <w:t>nd mark attendance with every scan. Students can’t input any scan before the professor starts the system also students can’t input any scan after the lecture hours provided by the developer in the system.</w:t>
+      </w:r>
+    </w:p>
+    <w:p>
+      <w:pPr>
+        <w:rPr>
+          <w:rFonts w:asciiTheme="majorBidi" w:hAnsiTheme="majorBidi" w:cstheme="majorBidi"/>
+          <w:bCs/>
+          <w:i/>
+          <w:iCs/>
+          <w:sz w:val="23"/>
+          <w:szCs w:val="23"/>
+        </w:rPr>
+      </w:pPr>
+      <w:r>
+        <w:rPr>
+          <w:rFonts w:asciiTheme="majorBidi" w:hAnsiTheme="majorBidi" w:cstheme="majorBidi"/>
+          <w:b/>
+          <w:i/>
+          <w:iCs/>
+          <w:sz w:val="23"/>
+          <w:szCs w:val="23"/>
+        </w:rPr>
+        <w:lastRenderedPageBreak/>
+        <w:t>Requirements</w:t>
+      </w:r>
+      <w:r>
+        <w:rPr>
+          <w:rFonts w:asciiTheme="majorBidi" w:hAnsiTheme="majorBidi" w:cstheme="majorBidi"/>
+          <w:b/>
+          <w:i/>
+          <w:iCs/>
+          <w:sz w:val="23"/>
+          <w:szCs w:val="23"/>
+        </w:rPr>
+        <w:t>:</w:t>
+      </w:r>
+      <w:r>
+        <w:rPr>
+          <w:rFonts w:asciiTheme="majorBidi" w:hAnsiTheme="majorBidi" w:cstheme="majorBidi"/>
+          <w:b/>
+          <w:i/>
+          <w:iCs/>
+          <w:sz w:val="23"/>
+          <w:szCs w:val="23"/>
+        </w:rPr>
+        <w:t xml:space="preserve"> </w:t>
+      </w:r>
+      <w:r>
+        <w:rPr>
+          <w:rFonts w:asciiTheme="majorBidi" w:hAnsiTheme="majorBidi" w:cstheme="majorBidi"/>
+          <w:bCs/>
+          <w:i/>
+          <w:iCs/>
+          <w:sz w:val="23"/>
+          <w:szCs w:val="23"/>
+        </w:rPr>
+        <w:t>Assigning the lecture hours for the system to shut after lecture ends.</w:t>
+      </w:r>
+    </w:p>
+    <w:p>
+      <w:pPr>
+        <w:rPr>
+          <w:rFonts w:asciiTheme="majorBidi" w:hAnsiTheme="majorBidi" w:cstheme="majorBidi"/>
+          <w:bCs/>
+          <w:i/>
+          <w:iCs/>
+          <w:color w:val="000000" w:themeColor="text1"/>
+          <w:sz w:val="23"/>
+          <w:szCs w:val="23"/>
+        </w:rPr>
+      </w:pPr>
+      <w:r>
+        <w:rPr>
+          <w:rFonts w:asciiTheme="majorBidi" w:hAnsiTheme="majorBidi" w:cstheme="majorBidi"/>
+          <w:b/>
+          <w:i/>
+          <w:iCs/>
+          <w:color w:val="000000" w:themeColor="text1"/>
+          <w:sz w:val="23"/>
+          <w:szCs w:val="23"/>
+        </w:rPr>
+        <w:t>Pre-condition</w:t>
+      </w:r>
+      <w:r>
+        <w:rPr>
+          <w:rFonts w:asciiTheme="majorBidi" w:hAnsiTheme="majorBidi" w:cstheme="majorBidi"/>
+          <w:b/>
+          <w:i/>
+          <w:iCs/>
+          <w:color w:val="000000" w:themeColor="text1"/>
+          <w:sz w:val="23"/>
+          <w:szCs w:val="23"/>
+        </w:rPr>
+        <w:t>:</w:t>
+      </w:r>
+      <w:r>
+        <w:rPr>
+          <w:rFonts w:asciiTheme="majorBidi" w:hAnsiTheme="majorBidi" w:cstheme="majorBidi"/>
+          <w:b/>
+          <w:i/>
+          <w:iCs/>
+          <w:color w:val="000000" w:themeColor="text1"/>
+          <w:sz w:val="23"/>
+          <w:szCs w:val="23"/>
+        </w:rPr>
+        <w:t xml:space="preserve"> </w:t>
+      </w:r>
+      <w:r>
+        <w:rPr>
+          <w:rFonts w:asciiTheme="majorBidi" w:hAnsiTheme="majorBidi" w:cstheme="majorBidi"/>
+          <w:bCs/>
+          <w:i/>
+          <w:iCs/>
+          <w:color w:val="000000" w:themeColor="text1"/>
+          <w:sz w:val="23"/>
+          <w:szCs w:val="23"/>
+        </w:rPr>
+        <w:t>The professor need to start the system.</w:t>
+      </w:r>
+    </w:p>
+    <w:p>
+      <w:pPr>
+        <w:rPr>
+          <w:rFonts w:asciiTheme="majorBidi" w:hAnsiTheme="majorBidi" w:cstheme="majorBidi"/>
+          <w:bCs/>
+          <w:i/>
+          <w:iCs/>
+          <w:color w:val="000000" w:themeColor="text1"/>
+          <w:sz w:val="23"/>
+          <w:szCs w:val="23"/>
+        </w:rPr>
+      </w:pPr>
+      <w:r>
+        <w:rPr>
+          <w:rFonts w:asciiTheme="majorBidi" w:hAnsiTheme="majorBidi" w:cstheme="majorBidi"/>
+          <w:b/>
+          <w:i/>
+          <w:iCs/>
+          <w:color w:val="000000" w:themeColor="text1"/>
+          <w:sz w:val="23"/>
+          <w:szCs w:val="23"/>
+        </w:rPr>
+        <w:t>Post-condition</w:t>
+      </w:r>
+      <w:r>
+        <w:rPr>
+          <w:rFonts w:asciiTheme="majorBidi" w:hAnsiTheme="majorBidi" w:cstheme="majorBidi"/>
+          <w:b/>
+          <w:i/>
+          <w:iCs/>
+          <w:color w:val="000000" w:themeColor="text1"/>
+          <w:sz w:val="23"/>
+          <w:szCs w:val="23"/>
+        </w:rPr>
+        <w:t>:</w:t>
+      </w:r>
+      <w:r>
+        <w:rPr>
+          <w:rFonts w:asciiTheme="majorBidi" w:hAnsiTheme="majorBidi" w:cstheme="majorBidi"/>
+          <w:b/>
+          <w:i/>
+          <w:iCs/>
+          <w:color w:val="000000" w:themeColor="text1"/>
+          <w:sz w:val="23"/>
+          <w:szCs w:val="23"/>
+        </w:rPr>
+        <w:t xml:space="preserve"> </w:t>
+      </w:r>
+      <w:r>
+        <w:rPr>
+          <w:rFonts w:asciiTheme="majorBidi" w:hAnsiTheme="majorBidi" w:cstheme="majorBidi"/>
+          <w:bCs/>
+          <w:i/>
+          <w:iCs/>
+          <w:color w:val="000000" w:themeColor="text1"/>
+          <w:sz w:val="23"/>
+          <w:szCs w:val="23"/>
+        </w:rPr>
+        <w:t>Time of lecture ends.</w:t>
+      </w:r>
+    </w:p>
+    <w:p>
+      <w:pPr>
+        <w:rPr>
+          <w:rFonts w:asciiTheme="majorBidi" w:hAnsiTheme="majorBidi" w:cstheme="majorBidi"/>
+          <w:bCs/>
+          <w:i/>
+          <w:iCs/>
+          <w:color w:val="000000" w:themeColor="text1"/>
+          <w:sz w:val="23"/>
+          <w:szCs w:val="23"/>
+        </w:rPr>
+      </w:pPr>
+      <w:r>
+        <w:rPr>
+          <w:rFonts w:asciiTheme="majorBidi" w:hAnsiTheme="majorBidi" w:cstheme="majorBidi"/>
+          <w:b/>
+          <w:i/>
+          <w:iCs/>
+          <w:color w:val="000000" w:themeColor="text1"/>
+          <w:sz w:val="23"/>
+          <w:szCs w:val="23"/>
+        </w:rPr>
+        <w:t>Side effects</w:t>
+      </w:r>
+      <w:r>
+        <w:rPr>
+          <w:rFonts w:asciiTheme="majorBidi" w:hAnsiTheme="majorBidi" w:cstheme="majorBidi"/>
+          <w:b/>
+          <w:i/>
+          <w:iCs/>
+          <w:color w:val="000000" w:themeColor="text1"/>
+          <w:sz w:val="23"/>
+          <w:szCs w:val="23"/>
+        </w:rPr>
+        <w:t>:</w:t>
+      </w:r>
+      <w:r>
+        <w:rPr>
+          <w:rFonts w:asciiTheme="majorBidi" w:hAnsiTheme="majorBidi" w:cstheme="majorBidi"/>
+          <w:b/>
+          <w:i/>
+          <w:iCs/>
+          <w:color w:val="000000" w:themeColor="text1"/>
+          <w:sz w:val="23"/>
+          <w:szCs w:val="23"/>
+        </w:rPr>
+        <w:t xml:space="preserve"> </w:t>
+      </w:r>
+      <w:r>
+        <w:rPr>
+          <w:rFonts w:asciiTheme="majorBidi" w:hAnsiTheme="majorBidi" w:cstheme="majorBidi"/>
+          <w:bCs/>
+          <w:i/>
+          <w:iCs/>
+          <w:color w:val="000000" w:themeColor="text1"/>
+          <w:sz w:val="23"/>
+          <w:szCs w:val="23"/>
+        </w:rPr>
+        <w:t>None.</w:t>
+      </w:r>
+    </w:p>
+    <w:p>
+      <w:pPr>
+        <w:rPr>
+          <w:rFonts w:asciiTheme="majorBidi" w:hAnsiTheme="majorBidi" w:cstheme="majorBidi"/>
+          <w:bCs/>
+          <w:i/>
+          <w:iCs/>
+          <w:color w:val="000000" w:themeColor="text1"/>
+          <w:sz w:val="23"/>
+          <w:szCs w:val="23"/>
+        </w:rPr>
+      </w:pPr>
     </w:p>
     <w:p>
       <w:pPr>

</xml_diff>